<commit_message>
corrected typo on xlabel exercise-2
</commit_message>
<xml_diff>
--- a/LABORATORY/SiSy_lab2_fouser/SiSy_lab2B_fouser_calc_n_meas/SiSy_lab2B_Fourier_Series_calc_n_meas.docx
+++ b/LABORATORY/SiSy_lab2_fouser/SiSy_lab2B_fouser_calc_n_meas/SiSy_lab2B_Fourier_Series_calc_n_meas.docx
@@ -1238,10 +1238,29 @@
                 <w:position w:val="-34"/>
               </w:rPr>
               <w:object w:dxaOrig="2260" w:dyaOrig="720">
-                <v:shape id="_x0000_i1429" type="#_x0000_t75" style="width:130.6pt;height:42.7pt" o:ole="">
+                <v:shapetype id="_x0000_t75" coordsize="21600,21600" o:spt="75" o:preferrelative="t" path="m@4@5l@4@11@9@11@9@5xe" filled="f" stroked="f">
+                  <v:stroke joinstyle="miter"/>
+                  <v:formulas>
+                    <v:f eqn="if lineDrawn pixelLineWidth 0"/>
+                    <v:f eqn="sum @0 1 0"/>
+                    <v:f eqn="sum 0 0 @1"/>
+                    <v:f eqn="prod @2 1 2"/>
+                    <v:f eqn="prod @3 21600 pixelWidth"/>
+                    <v:f eqn="prod @3 21600 pixelHeight"/>
+                    <v:f eqn="sum @0 0 1"/>
+                    <v:f eqn="prod @6 1 2"/>
+                    <v:f eqn="prod @7 21600 pixelWidth"/>
+                    <v:f eqn="sum @8 21600 0"/>
+                    <v:f eqn="prod @7 21600 pixelHeight"/>
+                    <v:f eqn="sum @10 21600 0"/>
+                  </v:formulas>
+                  <v:path o:extrusionok="f" gradientshapeok="t" o:connecttype="rect"/>
+                  <o:lock v:ext="edit" aspectratio="t"/>
+                </v:shapetype>
+                <v:shape id="_x0000_i1025" type="#_x0000_t75" style="width:130.5pt;height:42.75pt" o:ole="">
                   <v:imagedata r:id="rId9" o:title=""/>
                 </v:shape>
-                <o:OLEObject Type="Embed" ProgID="Equation.3" ShapeID="_x0000_i1429" DrawAspect="Content" ObjectID="_1600864004" r:id="rId10"/>
+                <o:OLEObject Type="Embed" ProgID="Equation.3" ShapeID="_x0000_i1025" DrawAspect="Content" ObjectID="_1601973642" r:id="rId10"/>
               </w:object>
             </w:r>
           </w:p>
@@ -1430,10 +1449,10 @@
                 <w:position w:val="-28"/>
               </w:rPr>
               <w:object w:dxaOrig="1820" w:dyaOrig="680">
-                <v:shape id="_x0000_i1430" type="#_x0000_t75" style="width:111.35pt;height:41pt" o:ole="">
+                <v:shape id="_x0000_i1026" type="#_x0000_t75" style="width:111.75pt;height:41.25pt" o:ole="">
                   <v:imagedata r:id="rId11" o:title=""/>
                 </v:shape>
-                <o:OLEObject Type="Embed" ProgID="Equation.3" ShapeID="_x0000_i1430" DrawAspect="Content" ObjectID="_1600864005" r:id="rId12"/>
+                <o:OLEObject Type="Embed" ProgID="Equation.3" ShapeID="_x0000_i1026" DrawAspect="Content" ObjectID="_1601973643" r:id="rId12"/>
               </w:object>
             </w:r>
           </w:p>
@@ -2123,7 +2142,7 @@
       <w:pPr>
         <w:jc w:val="both"/>
         <w:rPr>
-          <w:lang w:val="de-CH"/>
+          <w:lang w:val="en-GB"/>
         </w:rPr>
       </w:pPr>
       <w:r>
@@ -2166,68 +2185,18 @@
         </w:rPr>
         <w:t xml:space="preserve">, and build up the time signal, by adding up its harmonic components. </w:t>
       </w:r>
-      <w:proofErr w:type="spellStart"/>
-      <w:r>
-        <w:rPr>
-          <w:lang w:val="de-CH"/>
-        </w:rPr>
-        <w:t>Let</w:t>
-      </w:r>
-      <w:proofErr w:type="spellEnd"/>
-      <w:r>
-        <w:rPr>
-          <w:lang w:val="de-CH"/>
-        </w:rPr>
-        <w:t xml:space="preserve"> </w:t>
-      </w:r>
-      <w:proofErr w:type="spellStart"/>
-      <w:r>
-        <w:rPr>
-          <w:lang w:val="de-CH"/>
-        </w:rPr>
-        <w:t>us</w:t>
-      </w:r>
-      <w:proofErr w:type="spellEnd"/>
-      <w:r>
-        <w:rPr>
-          <w:lang w:val="de-CH"/>
-        </w:rPr>
-        <w:t xml:space="preserve"> do </w:t>
-      </w:r>
-      <w:proofErr w:type="spellStart"/>
-      <w:r>
-        <w:rPr>
-          <w:lang w:val="de-CH"/>
-        </w:rPr>
-        <w:t>that</w:t>
-      </w:r>
-      <w:proofErr w:type="spellEnd"/>
-      <w:r>
-        <w:rPr>
-          <w:lang w:val="de-CH"/>
-        </w:rPr>
-        <w:t xml:space="preserve"> in a Matlab </w:t>
-      </w:r>
-      <w:proofErr w:type="spellStart"/>
-      <w:r>
-        <w:rPr>
-          <w:lang w:val="de-CH"/>
-        </w:rPr>
-        <w:t>script</w:t>
-      </w:r>
-      <w:proofErr w:type="spellEnd"/>
-      <w:r>
-        <w:rPr>
-          <w:lang w:val="de-CH"/>
-        </w:rPr>
-        <w:t xml:space="preserve">. </w:t>
+      <w:r>
+        <w:rPr>
+          <w:lang w:val="en-GB"/>
+        </w:rPr>
+        <w:t xml:space="preserve">Let us do that in a Matlab script. </w:t>
       </w:r>
     </w:p>
     <w:p>
       <w:pPr>
         <w:jc w:val="both"/>
         <w:rPr>
-          <w:lang w:val="de-CH"/>
+          <w:lang w:val="en-GB"/>
         </w:rPr>
       </w:pPr>
     </w:p>
@@ -2241,75 +2210,31 @@
           <w:rFonts w:ascii="Courier New" w:hAnsi="Courier New" w:cs="Courier New"/>
           <w:sz w:val="24"/>
           <w:szCs w:val="24"/>
-          <w:lang w:val="de-CH" w:eastAsia="de-CH"/>
-        </w:rPr>
-      </w:pPr>
+          <w:lang w:val="en-GB" w:eastAsia="de-CH"/>
+        </w:rPr>
+      </w:pPr>
+      <w:proofErr w:type="gramStart"/>
       <w:r>
         <w:rPr>
           <w:rFonts w:ascii="Courier New" w:hAnsi="Courier New" w:cs="Courier New"/>
           <w:color w:val="228B22"/>
           <w:sz w:val="20"/>
           <w:szCs w:val="20"/>
-          <w:lang w:val="de-CH" w:eastAsia="de-CH"/>
-        </w:rPr>
-        <w:t xml:space="preserve">% </w:t>
-      </w:r>
-      <w:proofErr w:type="spellStart"/>
+          <w:lang w:val="en-GB" w:eastAsia="de-CH"/>
+        </w:rPr>
+        <w:t>%</w:t>
+      </w:r>
+      <w:proofErr w:type="gramEnd"/>
       <w:r>
         <w:rPr>
           <w:rFonts w:ascii="Courier New" w:hAnsi="Courier New" w:cs="Courier New"/>
           <w:color w:val="228B22"/>
           <w:sz w:val="20"/>
           <w:szCs w:val="20"/>
-          <w:lang w:val="de-CH" w:eastAsia="de-CH"/>
-        </w:rPr>
-        <w:t>Define</w:t>
-      </w:r>
-      <w:proofErr w:type="spellEnd"/>
-      <w:r>
-        <w:rPr>
-          <w:rFonts w:ascii="Courier New" w:hAnsi="Courier New" w:cs="Courier New"/>
-          <w:color w:val="228B22"/>
-          <w:sz w:val="20"/>
-          <w:szCs w:val="20"/>
-          <w:lang w:val="de-CH" w:eastAsia="de-CH"/>
-        </w:rPr>
-        <w:t xml:space="preserve"> Constants </w:t>
-      </w:r>
-      <w:proofErr w:type="spellStart"/>
-      <w:r>
-        <w:rPr>
-          <w:rFonts w:ascii="Courier New" w:hAnsi="Courier New" w:cs="Courier New"/>
-          <w:color w:val="228B22"/>
-          <w:sz w:val="20"/>
-          <w:szCs w:val="20"/>
-          <w:lang w:val="de-CH" w:eastAsia="de-CH"/>
-        </w:rPr>
-        <w:t>and</w:t>
-      </w:r>
-      <w:proofErr w:type="spellEnd"/>
-      <w:r>
-        <w:rPr>
-          <w:rFonts w:ascii="Courier New" w:hAnsi="Courier New" w:cs="Courier New"/>
-          <w:color w:val="228B22"/>
-          <w:sz w:val="20"/>
-          <w:szCs w:val="20"/>
-          <w:lang w:val="de-CH" w:eastAsia="de-CH"/>
-        </w:rPr>
-        <w:t xml:space="preserve"> time </w:t>
-      </w:r>
-      <w:proofErr w:type="spellStart"/>
-      <w:r>
-        <w:rPr>
-          <w:rFonts w:ascii="Courier New" w:hAnsi="Courier New" w:cs="Courier New"/>
-          <w:color w:val="228B22"/>
-          <w:sz w:val="20"/>
-          <w:szCs w:val="20"/>
-          <w:lang w:val="de-CH" w:eastAsia="de-CH"/>
-        </w:rPr>
-        <w:t>vector</w:t>
-      </w:r>
-      <w:proofErr w:type="spellEnd"/>
+          <w:lang w:val="en-GB" w:eastAsia="de-CH"/>
+        </w:rPr>
+        <w:t xml:space="preserve"> Define Constants and time vector</w:t>
+      </w:r>
     </w:p>
     <w:p>
       <w:pPr>
@@ -2321,50 +2246,18 @@
           <w:rFonts w:ascii="Courier New" w:hAnsi="Courier New" w:cs="Courier New"/>
           <w:sz w:val="24"/>
           <w:szCs w:val="24"/>
-          <w:lang w:val="de-CH" w:eastAsia="de-CH"/>
-        </w:rPr>
-      </w:pPr>
-      <w:r>
-        <w:rPr>
-          <w:rFonts w:ascii="Courier New" w:hAnsi="Courier New" w:cs="Courier New"/>
-          <w:color w:val="000000"/>
-          <w:sz w:val="20"/>
-          <w:szCs w:val="20"/>
-          <w:lang w:val="de-CH" w:eastAsia="de-CH"/>
-        </w:rPr>
-        <w:t>T0 = 2; w0 = 2*</w:t>
-      </w:r>
-      <w:proofErr w:type="spellStart"/>
-      <w:r>
-        <w:rPr>
-          <w:rFonts w:ascii="Courier New" w:hAnsi="Courier New" w:cs="Courier New"/>
-          <w:color w:val="000000"/>
-          <w:sz w:val="20"/>
-          <w:szCs w:val="20"/>
-          <w:lang w:val="de-CH" w:eastAsia="de-CH"/>
-        </w:rPr>
-        <w:t>pi</w:t>
-      </w:r>
-      <w:proofErr w:type="spellEnd"/>
-      <w:r>
-        <w:rPr>
-          <w:rFonts w:ascii="Courier New" w:hAnsi="Courier New" w:cs="Courier New"/>
-          <w:color w:val="000000"/>
-          <w:sz w:val="20"/>
-          <w:szCs w:val="20"/>
-          <w:lang w:val="de-CH" w:eastAsia="de-CH"/>
-        </w:rPr>
-        <w:t>/T0;</w:t>
-      </w:r>
-      <w:r>
-        <w:rPr>
-          <w:rFonts w:ascii="Courier New" w:hAnsi="Courier New" w:cs="Courier New"/>
-          <w:color w:val="000000"/>
-          <w:sz w:val="20"/>
-          <w:szCs w:val="20"/>
-          <w:lang w:val="de-CH" w:eastAsia="de-CH"/>
-        </w:rPr>
-        <w:t xml:space="preserve"> A = 1;</w:t>
+          <w:lang w:val="fr-CH" w:eastAsia="de-CH"/>
+        </w:rPr>
+      </w:pPr>
+      <w:r>
+        <w:rPr>
+          <w:rFonts w:ascii="Courier New" w:hAnsi="Courier New" w:cs="Courier New"/>
+          <w:color w:val="000000"/>
+          <w:sz w:val="20"/>
+          <w:szCs w:val="20"/>
+          <w:lang w:val="fr-CH" w:eastAsia="de-CH"/>
+        </w:rPr>
+        <w:t>T0 = 2; w0 = 2*pi/T0; A = 1;</w:t>
       </w:r>
     </w:p>
     <w:p>
@@ -2377,18 +2270,30 @@
           <w:rFonts w:ascii="Courier New" w:hAnsi="Courier New" w:cs="Courier New"/>
           <w:sz w:val="24"/>
           <w:szCs w:val="24"/>
-          <w:lang w:val="de-CH" w:eastAsia="de-CH"/>
-        </w:rPr>
-      </w:pPr>
-      <w:r>
-        <w:rPr>
-          <w:rFonts w:ascii="Courier New" w:hAnsi="Courier New" w:cs="Courier New"/>
-          <w:color w:val="000000"/>
-          <w:sz w:val="20"/>
-          <w:szCs w:val="20"/>
-          <w:lang w:val="de-CH" w:eastAsia="de-CH"/>
-        </w:rPr>
-        <w:t>t = -2*T0:T0/100:2*T0;</w:t>
+          <w:lang w:val="fr-CH" w:eastAsia="de-CH"/>
+        </w:rPr>
+      </w:pPr>
+      <w:proofErr w:type="gramStart"/>
+      <w:r>
+        <w:rPr>
+          <w:rFonts w:ascii="Courier New" w:hAnsi="Courier New" w:cs="Courier New"/>
+          <w:color w:val="000000"/>
+          <w:sz w:val="20"/>
+          <w:szCs w:val="20"/>
+          <w:lang w:val="fr-CH" w:eastAsia="de-CH"/>
+        </w:rPr>
+        <w:t>t</w:t>
+      </w:r>
+      <w:proofErr w:type="gramEnd"/>
+      <w:r>
+        <w:rPr>
+          <w:rFonts w:ascii="Courier New" w:hAnsi="Courier New" w:cs="Courier New"/>
+          <w:color w:val="000000"/>
+          <w:sz w:val="20"/>
+          <w:szCs w:val="20"/>
+          <w:lang w:val="fr-CH" w:eastAsia="de-CH"/>
+        </w:rPr>
+        <w:t xml:space="preserve"> = -2*T0:T0/100:2*T0;</w:t>
       </w:r>
     </w:p>
     <w:p>
@@ -2401,7 +2306,7 @@
           <w:rFonts w:ascii="Courier New" w:hAnsi="Courier New" w:cs="Courier New"/>
           <w:sz w:val="24"/>
           <w:szCs w:val="24"/>
-          <w:lang w:val="de-CH" w:eastAsia="de-CH"/>
+          <w:lang w:val="fr-CH" w:eastAsia="de-CH"/>
         </w:rPr>
       </w:pPr>
     </w:p>
@@ -2652,10 +2557,31 @@
           <w:color w:val="228B22"/>
           <w:sz w:val="20"/>
           <w:szCs w:val="20"/>
-          <w:lang w:val="fr-CH" w:eastAsia="de-CH"/>
+          <w:lang w:val="en-GB" w:eastAsia="de-CH"/>
         </w:rPr>
       </w:pPr>
       <w:proofErr w:type="spellStart"/>
+      <w:r>
+        <w:rPr>
+          <w:rFonts w:ascii="Courier New" w:hAnsi="Courier New" w:cs="Courier New"/>
+          <w:color w:val="000000"/>
+          <w:sz w:val="20"/>
+          <w:szCs w:val="20"/>
+          <w:lang w:val="en-GB" w:eastAsia="de-CH"/>
+        </w:rPr>
+        <w:t>x_t</w:t>
+      </w:r>
+      <w:proofErr w:type="spellEnd"/>
+      <w:r>
+        <w:rPr>
+          <w:rFonts w:ascii="Courier New" w:hAnsi="Courier New" w:cs="Courier New"/>
+          <w:color w:val="000000"/>
+          <w:sz w:val="20"/>
+          <w:szCs w:val="20"/>
+          <w:lang w:val="en-GB" w:eastAsia="de-CH"/>
+        </w:rPr>
+        <w:t xml:space="preserve"> = c0*</w:t>
+      </w:r>
       <w:proofErr w:type="gramStart"/>
       <w:r>
         <w:rPr>
@@ -2663,9 +2589,9 @@
           <w:color w:val="000000"/>
           <w:sz w:val="20"/>
           <w:szCs w:val="20"/>
-          <w:lang w:val="fr-CH" w:eastAsia="de-CH"/>
-        </w:rPr>
-        <w:t>x</w:t>
+          <w:lang w:val="en-GB" w:eastAsia="de-CH"/>
+        </w:rPr>
+        <w:t>ones(</w:t>
       </w:r>
       <w:proofErr w:type="gramEnd"/>
       <w:r>
@@ -2674,42 +2600,9 @@
           <w:color w:val="000000"/>
           <w:sz w:val="20"/>
           <w:szCs w:val="20"/>
-          <w:lang w:val="fr-CH" w:eastAsia="de-CH"/>
-        </w:rPr>
-        <w:t>_t</w:t>
-      </w:r>
-      <w:proofErr w:type="spellEnd"/>
-      <w:r>
-        <w:rPr>
-          <w:rFonts w:ascii="Courier New" w:hAnsi="Courier New" w:cs="Courier New"/>
-          <w:color w:val="000000"/>
-          <w:sz w:val="20"/>
-          <w:szCs w:val="20"/>
-          <w:lang w:val="fr-CH" w:eastAsia="de-CH"/>
-        </w:rPr>
-        <w:t xml:space="preserve"> = c0*</w:t>
-      </w:r>
-      <w:proofErr w:type="spellStart"/>
-      <w:r>
-        <w:rPr>
-          <w:rFonts w:ascii="Courier New" w:hAnsi="Courier New" w:cs="Courier New"/>
-          <w:color w:val="000000"/>
-          <w:sz w:val="20"/>
-          <w:szCs w:val="20"/>
-          <w:lang w:val="fr-CH" w:eastAsia="de-CH"/>
-        </w:rPr>
-        <w:t>ones</w:t>
-      </w:r>
-      <w:proofErr w:type="spellEnd"/>
-      <w:r>
-        <w:rPr>
-          <w:rFonts w:ascii="Courier New" w:hAnsi="Courier New" w:cs="Courier New"/>
-          <w:color w:val="000000"/>
-          <w:sz w:val="20"/>
-          <w:szCs w:val="20"/>
-          <w:lang w:val="fr-CH" w:eastAsia="de-CH"/>
-        </w:rPr>
-        <w:t xml:space="preserve">(1,length(t));   </w:t>
+          <w:lang w:val="en-GB" w:eastAsia="de-CH"/>
+        </w:rPr>
+        <w:t xml:space="preserve">1,length(t));   </w:t>
       </w:r>
       <w:r>
         <w:rPr>
@@ -2717,31 +2610,9 @@
           <w:color w:val="228B22"/>
           <w:sz w:val="20"/>
           <w:szCs w:val="20"/>
-          <w:lang w:val="fr-CH" w:eastAsia="de-CH"/>
-        </w:rPr>
-        <w:t xml:space="preserve">% initialise x(t) </w:t>
-      </w:r>
-      <w:proofErr w:type="spellStart"/>
-      <w:r>
-        <w:rPr>
-          <w:rFonts w:ascii="Courier New" w:hAnsi="Courier New" w:cs="Courier New"/>
-          <w:color w:val="228B22"/>
-          <w:sz w:val="20"/>
-          <w:szCs w:val="20"/>
-          <w:lang w:val="fr-CH" w:eastAsia="de-CH"/>
-        </w:rPr>
-        <w:t>with</w:t>
-      </w:r>
-      <w:proofErr w:type="spellEnd"/>
-      <w:r>
-        <w:rPr>
-          <w:rFonts w:ascii="Courier New" w:hAnsi="Courier New" w:cs="Courier New"/>
-          <w:color w:val="228B22"/>
-          <w:sz w:val="20"/>
-          <w:szCs w:val="20"/>
-          <w:lang w:val="fr-CH" w:eastAsia="de-CH"/>
-        </w:rPr>
-        <w:t xml:space="preserve"> DC-content</w:t>
+          <w:lang w:val="en-GB" w:eastAsia="de-CH"/>
+        </w:rPr>
+        <w:t>% initialise x(t) with DC-content</w:t>
       </w:r>
     </w:p>
     <w:p>
@@ -2754,7 +2625,7 @@
           <w:rFonts w:ascii="Courier New" w:hAnsi="Courier New" w:cs="Courier New"/>
           <w:sz w:val="24"/>
           <w:szCs w:val="24"/>
-          <w:lang w:val="fr-CH" w:eastAsia="de-CH"/>
+          <w:lang w:val="en-GB" w:eastAsia="de-CH"/>
         </w:rPr>
       </w:pPr>
     </w:p>
@@ -3108,7 +2979,7 @@
           <w:rFonts w:ascii="Courier New" w:hAnsi="Courier New" w:cs="Courier New"/>
           <w:sz w:val="24"/>
           <w:szCs w:val="24"/>
-          <w:lang w:val="fr-CH" w:eastAsia="de-CH"/>
+          <w:lang w:val="en-GB" w:eastAsia="de-CH"/>
         </w:rPr>
       </w:pPr>
       <w:proofErr w:type="gramStart"/>
@@ -3118,7 +2989,7 @@
           <w:color w:val="000000"/>
           <w:sz w:val="20"/>
           <w:szCs w:val="20"/>
-          <w:lang w:val="fr-CH" w:eastAsia="de-CH"/>
+          <w:lang w:val="en-GB" w:eastAsia="de-CH"/>
         </w:rPr>
         <w:t>figure(</w:t>
       </w:r>
@@ -3129,7 +3000,7 @@
           <w:color w:val="000000"/>
           <w:sz w:val="20"/>
           <w:szCs w:val="20"/>
-          <w:lang w:val="fr-CH" w:eastAsia="de-CH"/>
+          <w:lang w:val="en-GB" w:eastAsia="de-CH"/>
         </w:rPr>
         <w:t>)</w:t>
       </w:r>
@@ -3139,7 +3010,7 @@
           <w:color w:val="000000"/>
           <w:sz w:val="20"/>
           <w:szCs w:val="20"/>
-          <w:lang w:val="fr-CH" w:eastAsia="de-CH"/>
+          <w:lang w:val="en-GB" w:eastAsia="de-CH"/>
         </w:rPr>
         <w:t xml:space="preserve">, </w:t>
       </w:r>
@@ -3149,7 +3020,7 @@
           <w:color w:val="000000"/>
           <w:sz w:val="20"/>
           <w:szCs w:val="20"/>
-          <w:lang w:val="fr-CH" w:eastAsia="de-CH"/>
+          <w:lang w:val="en-GB" w:eastAsia="de-CH"/>
         </w:rPr>
         <w:t>plot(</w:t>
       </w:r>
@@ -3160,7 +3031,7 @@
           <w:color w:val="000000"/>
           <w:sz w:val="20"/>
           <w:szCs w:val="20"/>
-          <w:lang w:val="fr-CH" w:eastAsia="de-CH"/>
+          <w:lang w:val="en-GB" w:eastAsia="de-CH"/>
         </w:rPr>
         <w:t>t,x_t</w:t>
       </w:r>
@@ -3171,7 +3042,7 @@
           <w:color w:val="000000"/>
           <w:sz w:val="20"/>
           <w:szCs w:val="20"/>
-          <w:lang w:val="fr-CH" w:eastAsia="de-CH"/>
+          <w:lang w:val="en-GB" w:eastAsia="de-CH"/>
         </w:rPr>
         <w:t>),</w:t>
       </w:r>
@@ -3181,31 +3052,19 @@
           <w:color w:val="000000"/>
           <w:sz w:val="20"/>
           <w:szCs w:val="20"/>
-          <w:lang w:val="fr-CH" w:eastAsia="de-CH"/>
+          <w:lang w:val="en-GB" w:eastAsia="de-CH"/>
         </w:rPr>
         <w:t xml:space="preserve"> </w:t>
       </w:r>
-      <w:proofErr w:type="spellStart"/>
-      <w:r>
-        <w:rPr>
-          <w:rFonts w:ascii="Courier New" w:hAnsi="Courier New" w:cs="Courier New"/>
-          <w:color w:val="000000"/>
-          <w:sz w:val="20"/>
-          <w:szCs w:val="20"/>
-          <w:lang w:val="fr-CH" w:eastAsia="de-CH"/>
-        </w:rPr>
-        <w:t>grid</w:t>
-      </w:r>
-      <w:proofErr w:type="spellEnd"/>
-      <w:r>
-        <w:rPr>
-          <w:rFonts w:ascii="Courier New" w:hAnsi="Courier New" w:cs="Courier New"/>
-          <w:color w:val="000000"/>
-          <w:sz w:val="20"/>
-          <w:szCs w:val="20"/>
-          <w:lang w:val="fr-CH" w:eastAsia="de-CH"/>
-        </w:rPr>
-        <w:t xml:space="preserve"> </w:t>
+      <w:r>
+        <w:rPr>
+          <w:rFonts w:ascii="Courier New" w:hAnsi="Courier New" w:cs="Courier New"/>
+          <w:color w:val="000000"/>
+          <w:sz w:val="20"/>
+          <w:szCs w:val="20"/>
+          <w:lang w:val="en-GB" w:eastAsia="de-CH"/>
+        </w:rPr>
+        <w:t xml:space="preserve">grid </w:t>
       </w:r>
       <w:r>
         <w:rPr>
@@ -3213,7 +3072,7 @@
           <w:color w:val="A020F0"/>
           <w:sz w:val="20"/>
           <w:szCs w:val="20"/>
-          <w:lang w:val="fr-CH" w:eastAsia="de-CH"/>
+          <w:lang w:val="en-GB" w:eastAsia="de-CH"/>
         </w:rPr>
         <w:t>on</w:t>
       </w:r>
@@ -3641,10 +3500,10 @@
           <w:position w:val="-28"/>
         </w:rPr>
         <w:object w:dxaOrig="7460" w:dyaOrig="680">
-          <v:shape id="_x0000_i1117" type="#_x0000_t75" style="width:371.7pt;height:35.15pt" o:ole="">
+          <v:shape id="_x0000_i1027" type="#_x0000_t75" style="width:372pt;height:35.25pt" o:ole="">
             <v:imagedata r:id="rId14" o:title=""/>
           </v:shape>
-          <o:OLEObject Type="Embed" ProgID="Equation.3" ShapeID="_x0000_i1117" DrawAspect="Content" ObjectID="_1600864006" r:id="rId15"/>
+          <o:OLEObject Type="Embed" ProgID="Equation.3" ShapeID="_x0000_i1027" DrawAspect="Content" ObjectID="_1601973644" r:id="rId15"/>
         </w:object>
       </w:r>
     </w:p>
@@ -4245,7 +4104,7 @@
           <w:rFonts w:ascii="Courier New" w:hAnsi="Courier New" w:cs="Courier New"/>
           <w:sz w:val="24"/>
           <w:szCs w:val="24"/>
-          <w:lang w:val="en-GB" w:eastAsia="de-CH"/>
+          <w:lang w:val="de-CH" w:eastAsia="de-CH"/>
         </w:rPr>
       </w:pPr>
       <w:r>
@@ -4265,7 +4124,7 @@
           <w:color w:val="000000"/>
           <w:sz w:val="20"/>
           <w:szCs w:val="20"/>
-          <w:lang w:val="en-GB" w:eastAsia="de-CH"/>
+          <w:lang w:val="de-CH" w:eastAsia="de-CH"/>
         </w:rPr>
         <w:t>x_t</w:t>
       </w:r>
@@ -4276,7 +4135,7 @@
           <w:color w:val="000000"/>
           <w:sz w:val="20"/>
           <w:szCs w:val="20"/>
-          <w:lang w:val="en-GB" w:eastAsia="de-CH"/>
+          <w:lang w:val="de-CH" w:eastAsia="de-CH"/>
         </w:rPr>
         <w:t xml:space="preserve"> = </w:t>
       </w:r>
@@ -4287,7 +4146,7 @@
           <w:color w:val="000000"/>
           <w:sz w:val="20"/>
           <w:szCs w:val="20"/>
-          <w:lang w:val="en-GB" w:eastAsia="de-CH"/>
+          <w:lang w:val="de-CH" w:eastAsia="de-CH"/>
         </w:rPr>
         <w:t>x_t</w:t>
       </w:r>
@@ -4298,19 +4157,53 @@
           <w:color w:val="000000"/>
           <w:sz w:val="20"/>
           <w:szCs w:val="20"/>
-          <w:lang w:val="en-GB" w:eastAsia="de-CH"/>
-        </w:rPr>
-        <w:t xml:space="preserve"> + </w:t>
-      </w:r>
-      <w:r>
-        <w:rPr>
-          <w:rFonts w:ascii="Courier New" w:hAnsi="Courier New" w:cs="Courier New"/>
-          <w:color w:val="000000"/>
-          <w:sz w:val="20"/>
-          <w:szCs w:val="20"/>
-          <w:lang w:val="en-GB" w:eastAsia="de-CH"/>
-        </w:rPr>
-        <w:t>2*</w:t>
+          <w:lang w:val="de-CH" w:eastAsia="de-CH"/>
+        </w:rPr>
+        <w:t xml:space="preserve"> + 2*</w:t>
+      </w:r>
+      <w:proofErr w:type="spellStart"/>
+      <w:r>
+        <w:rPr>
+          <w:rFonts w:ascii="Courier New" w:hAnsi="Courier New" w:cs="Courier New"/>
+          <w:color w:val="000000"/>
+          <w:sz w:val="20"/>
+          <w:szCs w:val="20"/>
+          <w:lang w:val="de-CH" w:eastAsia="de-CH"/>
+        </w:rPr>
+        <w:t>abs</w:t>
+      </w:r>
+      <w:proofErr w:type="spellEnd"/>
+      <w:r>
+        <w:rPr>
+          <w:rFonts w:ascii="Courier New" w:hAnsi="Courier New" w:cs="Courier New"/>
+          <w:color w:val="000000"/>
+          <w:sz w:val="20"/>
+          <w:szCs w:val="20"/>
+          <w:lang w:val="de-CH" w:eastAsia="de-CH"/>
+        </w:rPr>
+        <w:t>(</w:t>
+      </w:r>
+      <w:proofErr w:type="spellStart"/>
+      <w:r>
+        <w:rPr>
+          <w:rFonts w:ascii="Courier New" w:hAnsi="Courier New" w:cs="Courier New"/>
+          <w:color w:val="000000"/>
+          <w:sz w:val="20"/>
+          <w:szCs w:val="20"/>
+          <w:lang w:val="de-CH" w:eastAsia="de-CH"/>
+        </w:rPr>
+        <w:t>ck</w:t>
+      </w:r>
+      <w:proofErr w:type="spellEnd"/>
+      <w:r>
+        <w:rPr>
+          <w:rFonts w:ascii="Courier New" w:hAnsi="Courier New" w:cs="Courier New"/>
+          <w:color w:val="000000"/>
+          <w:sz w:val="20"/>
+          <w:szCs w:val="20"/>
+          <w:lang w:val="de-CH" w:eastAsia="de-CH"/>
+        </w:rPr>
+        <w:t>)*</w:t>
       </w:r>
       <w:proofErr w:type="gramStart"/>
       <w:r>
@@ -4319,19 +4212,51 @@
           <w:color w:val="000000"/>
           <w:sz w:val="20"/>
           <w:szCs w:val="20"/>
-          <w:lang w:val="en-GB" w:eastAsia="de-CH"/>
-        </w:rPr>
-        <w:t>abs(</w:t>
+          <w:lang w:val="de-CH" w:eastAsia="de-CH"/>
+        </w:rPr>
+        <w:t>cos(</w:t>
+      </w:r>
+      <w:proofErr w:type="gramEnd"/>
+      <w:r>
+        <w:rPr>
+          <w:rFonts w:ascii="Courier New" w:hAnsi="Courier New" w:cs="Courier New"/>
+          <w:color w:val="000000"/>
+          <w:sz w:val="20"/>
+          <w:szCs w:val="20"/>
+          <w:lang w:val="de-CH" w:eastAsia="de-CH"/>
+        </w:rPr>
+        <w:t xml:space="preserve">k*w0*t + </w:t>
       </w:r>
       <w:proofErr w:type="spellStart"/>
-      <w:proofErr w:type="gramEnd"/>
-      <w:r>
-        <w:rPr>
-          <w:rFonts w:ascii="Courier New" w:hAnsi="Courier New" w:cs="Courier New"/>
-          <w:color w:val="000000"/>
-          <w:sz w:val="20"/>
-          <w:szCs w:val="20"/>
-          <w:lang w:val="en-GB" w:eastAsia="de-CH"/>
+      <w:r>
+        <w:rPr>
+          <w:rFonts w:ascii="Courier New" w:hAnsi="Courier New" w:cs="Courier New"/>
+          <w:color w:val="000000"/>
+          <w:sz w:val="20"/>
+          <w:szCs w:val="20"/>
+          <w:lang w:val="de-CH" w:eastAsia="de-CH"/>
+        </w:rPr>
+        <w:t>phase</w:t>
+      </w:r>
+      <w:proofErr w:type="spellEnd"/>
+      <w:r>
+        <w:rPr>
+          <w:rFonts w:ascii="Courier New" w:hAnsi="Courier New" w:cs="Courier New"/>
+          <w:color w:val="000000"/>
+          <w:sz w:val="20"/>
+          <w:szCs w:val="20"/>
+          <w:lang w:val="de-CH" w:eastAsia="de-CH"/>
+        </w:rPr>
+        <w:t>(</w:t>
+      </w:r>
+      <w:proofErr w:type="spellStart"/>
+      <w:r>
+        <w:rPr>
+          <w:rFonts w:ascii="Courier New" w:hAnsi="Courier New" w:cs="Courier New"/>
+          <w:color w:val="000000"/>
+          <w:sz w:val="20"/>
+          <w:szCs w:val="20"/>
+          <w:lang w:val="de-CH" w:eastAsia="de-CH"/>
         </w:rPr>
         <w:t>ck</w:t>
       </w:r>
@@ -4342,61 +4267,9 @@
           <w:color w:val="000000"/>
           <w:sz w:val="20"/>
           <w:szCs w:val="20"/>
-          <w:lang w:val="en-GB" w:eastAsia="de-CH"/>
-        </w:rPr>
-        <w:t>)*cos</w:t>
-      </w:r>
-      <w:r>
-        <w:rPr>
-          <w:rFonts w:ascii="Courier New" w:hAnsi="Courier New" w:cs="Courier New"/>
-          <w:color w:val="000000"/>
-          <w:sz w:val="20"/>
-          <w:szCs w:val="20"/>
-          <w:lang w:val="en-GB" w:eastAsia="de-CH"/>
-        </w:rPr>
-        <w:t>(k*w0*t</w:t>
-      </w:r>
-      <w:r>
-        <w:rPr>
-          <w:rFonts w:ascii="Courier New" w:hAnsi="Courier New" w:cs="Courier New"/>
-          <w:color w:val="000000"/>
-          <w:sz w:val="20"/>
-          <w:szCs w:val="20"/>
-          <w:lang w:val="en-GB" w:eastAsia="de-CH"/>
-        </w:rPr>
-        <w:t xml:space="preserve"> + phase(</w:t>
-      </w:r>
-      <w:proofErr w:type="spellStart"/>
-      <w:r>
-        <w:rPr>
-          <w:rFonts w:ascii="Courier New" w:hAnsi="Courier New" w:cs="Courier New"/>
-          <w:color w:val="000000"/>
-          <w:sz w:val="20"/>
-          <w:szCs w:val="20"/>
-          <w:lang w:val="en-GB" w:eastAsia="de-CH"/>
-        </w:rPr>
-        <w:t>ck</w:t>
-      </w:r>
-      <w:proofErr w:type="spellEnd"/>
-      <w:r>
-        <w:rPr>
-          <w:rFonts w:ascii="Courier New" w:hAnsi="Courier New" w:cs="Courier New"/>
-          <w:color w:val="000000"/>
-          <w:sz w:val="20"/>
-          <w:szCs w:val="20"/>
-          <w:lang w:val="en-GB" w:eastAsia="de-CH"/>
-        </w:rPr>
-        <w:t>)</w:t>
-      </w:r>
-      <w:r>
-        <w:rPr>
-          <w:rFonts w:ascii="Courier New" w:hAnsi="Courier New" w:cs="Courier New"/>
-          <w:color w:val="000000"/>
-          <w:sz w:val="20"/>
-          <w:szCs w:val="20"/>
-          <w:lang w:val="en-GB" w:eastAsia="de-CH"/>
-        </w:rPr>
-        <w:t>);</w:t>
+          <w:lang w:val="de-CH" w:eastAsia="de-CH"/>
+        </w:rPr>
+        <w:t>));</w:t>
       </w:r>
     </w:p>
     <w:p>
@@ -4409,21 +4282,19 @@
           <w:rFonts w:ascii="Courier New" w:hAnsi="Courier New" w:cs="Courier New"/>
           <w:sz w:val="24"/>
           <w:szCs w:val="24"/>
-          <w:lang w:val="en-GB" w:eastAsia="de-CH"/>
-        </w:rPr>
-      </w:pPr>
-      <w:proofErr w:type="gramStart"/>
+          <w:lang w:val="de-CH" w:eastAsia="de-CH"/>
+        </w:rPr>
+      </w:pPr>
       <w:r>
         <w:rPr>
           <w:rFonts w:ascii="Courier New" w:hAnsi="Courier New" w:cs="Courier New"/>
           <w:color w:val="0000FF"/>
           <w:sz w:val="20"/>
           <w:szCs w:val="20"/>
-          <w:lang w:val="en-GB" w:eastAsia="de-CH"/>
+          <w:lang w:val="de-CH" w:eastAsia="de-CH"/>
         </w:rPr>
         <w:t>end</w:t>
       </w:r>
-      <w:proofErr w:type="gramEnd"/>
     </w:p>
     <w:p>
       <w:pPr>
@@ -4650,7 +4521,7 @@
           <w:noProof/>
           <w:sz w:val="40"/>
           <w:szCs w:val="40"/>
-          <w:lang w:val="de-CH"/>
+          <w:lang w:val="de-CH" w:eastAsia="de-CH"/>
         </w:rPr>
         <mc:AlternateContent>
           <mc:Choice Requires="wpc">
@@ -5569,10 +5440,10 @@
           <w:position w:val="-34"/>
         </w:rPr>
         <w:object w:dxaOrig="2260" w:dyaOrig="720">
-          <v:shape id="_x0000_i1025" type="#_x0000_t75" style="width:111.35pt;height:36.85pt" o:ole="">
+          <v:shape id="_x0000_i1028" type="#_x0000_t75" style="width:111pt;height:36.75pt" o:ole="">
             <v:imagedata r:id="rId9" o:title=""/>
           </v:shape>
-          <o:OLEObject Type="Embed" ProgID="Equation.3" ShapeID="_x0000_i1025" DrawAspect="Content" ObjectID="_1600864007" r:id="rId16"/>
+          <o:OLEObject Type="Embed" ProgID="Equation.3" ShapeID="_x0000_i1028" DrawAspect="Content" ObjectID="_1601973645" r:id="rId16"/>
         </w:object>
       </w:r>
     </w:p>
@@ -6304,12 +6175,6 @@
           <w:lang w:val="en-GB"/>
         </w:rPr>
       </w:pPr>
-      <w:r>
-        <w:rPr>
-          <w:lang w:val="en-GB"/>
-        </w:rPr>
-        <w:t>‘</w:t>
-      </w:r>
     </w:p>
     <w:p>
       <w:pPr>
@@ -7836,7 +7701,7 @@
           <w:szCs w:val="20"/>
           <w:lang w:val="fr-CH" w:eastAsia="de-CH"/>
         </w:rPr>
-        <w:t>,[1 0.6*</w:t>
+        <w:t>,[1 0.4*</w:t>
       </w:r>
       <w:proofErr w:type="spellStart"/>
       <w:r>
@@ -7880,7 +7745,7 @@
           <w:szCs w:val="20"/>
           <w:lang w:val="fr-CH" w:eastAsia="de-CH"/>
         </w:rPr>
-        <w:t>(3) 0.3*</w:t>
+        <w:t>(3) 0.5*</w:t>
       </w:r>
       <w:proofErr w:type="spellStart"/>
       <w:r>
@@ -7962,7 +7827,7 @@
           <w:szCs w:val="20"/>
           <w:lang w:val="fr-CH" w:eastAsia="de-CH"/>
         </w:rPr>
-        <w:t>(121),plot(</w:t>
+        <w:t>(221),plot(</w:t>
       </w:r>
       <w:proofErr w:type="spellStart"/>
       <w:r>
@@ -8123,7 +7988,7 @@
           <w:szCs w:val="20"/>
           <w:lang w:val="en-GB" w:eastAsia="de-CH"/>
         </w:rPr>
-        <w:t>subplot(122),stem(</w:t>
+        <w:t>subplot(222),stem(</w:t>
       </w:r>
       <w:proofErr w:type="spellStart"/>
       <w:r>
@@ -8134,7 +7999,7 @@
           <w:szCs w:val="20"/>
           <w:lang w:val="en-GB" w:eastAsia="de-CH"/>
         </w:rPr>
-        <w:t>f,abs</w:t>
+        <w:t>aux,abs</w:t>
       </w:r>
       <w:proofErr w:type="spellEnd"/>
       <w:r>
@@ -8306,7 +8171,167 @@
           <w:szCs w:val="20"/>
           <w:lang w:val="en-GB" w:eastAsia="de-CH"/>
         </w:rPr>
-        <w:t xml:space="preserve"> </w:t>
+        <w:t>subplot(224),stem(</w:t>
+      </w:r>
+      <w:proofErr w:type="spellStart"/>
+      <w:r>
+        <w:rPr>
+          <w:rFonts w:ascii="Courier New" w:hAnsi="Courier New" w:cs="Courier New"/>
+          <w:color w:val="000000"/>
+          <w:sz w:val="20"/>
+          <w:szCs w:val="20"/>
+          <w:lang w:val="en-GB" w:eastAsia="de-CH"/>
+        </w:rPr>
+        <w:t>f,abs</w:t>
+      </w:r>
+      <w:proofErr w:type="spellEnd"/>
+      <w:r>
+        <w:rPr>
+          <w:rFonts w:ascii="Courier New" w:hAnsi="Courier New" w:cs="Courier New"/>
+          <w:color w:val="000000"/>
+          <w:sz w:val="20"/>
+          <w:szCs w:val="20"/>
+          <w:lang w:val="en-GB" w:eastAsia="de-CH"/>
+        </w:rPr>
+        <w:t>(</w:t>
+      </w:r>
+      <w:proofErr w:type="spellStart"/>
+      <w:r>
+        <w:rPr>
+          <w:rFonts w:ascii="Courier New" w:hAnsi="Courier New" w:cs="Courier New"/>
+          <w:color w:val="000000"/>
+          <w:sz w:val="20"/>
+          <w:szCs w:val="20"/>
+          <w:lang w:val="en-GB" w:eastAsia="de-CH"/>
+        </w:rPr>
+        <w:t>c_k</w:t>
+      </w:r>
+      <w:proofErr w:type="spellEnd"/>
+      <w:r>
+        <w:rPr>
+          <w:rFonts w:ascii="Courier New" w:hAnsi="Courier New" w:cs="Courier New"/>
+          <w:color w:val="000000"/>
+          <w:sz w:val="20"/>
+          <w:szCs w:val="20"/>
+          <w:lang w:val="en-GB" w:eastAsia="de-CH"/>
+        </w:rPr>
+        <w:t xml:space="preserve">)),grid </w:t>
+      </w:r>
+      <w:proofErr w:type="spellStart"/>
+      <w:r>
+        <w:rPr>
+          <w:rFonts w:ascii="Courier New" w:hAnsi="Courier New" w:cs="Courier New"/>
+          <w:color w:val="A020F0"/>
+          <w:sz w:val="20"/>
+          <w:szCs w:val="20"/>
+          <w:lang w:val="en-GB" w:eastAsia="de-CH"/>
+        </w:rPr>
+        <w:t>on</w:t>
+      </w:r>
+      <w:r>
+        <w:rPr>
+          <w:rFonts w:ascii="Courier New" w:hAnsi="Courier New" w:cs="Courier New"/>
+          <w:color w:val="000000"/>
+          <w:sz w:val="20"/>
+          <w:szCs w:val="20"/>
+          <w:lang w:val="en-GB" w:eastAsia="de-CH"/>
+        </w:rPr>
+        <w:t>,xlabel</w:t>
+      </w:r>
+      <w:proofErr w:type="spellEnd"/>
+      <w:r>
+        <w:rPr>
+          <w:rFonts w:ascii="Courier New" w:hAnsi="Courier New" w:cs="Courier New"/>
+          <w:color w:val="000000"/>
+          <w:sz w:val="20"/>
+          <w:szCs w:val="20"/>
+          <w:lang w:val="en-GB" w:eastAsia="de-CH"/>
+        </w:rPr>
+        <w:t>(</w:t>
+      </w:r>
+      <w:r>
+        <w:rPr>
+          <w:rFonts w:ascii="Courier New" w:hAnsi="Courier New" w:cs="Courier New"/>
+          <w:color w:val="A020F0"/>
+          <w:sz w:val="20"/>
+          <w:szCs w:val="20"/>
+          <w:lang w:val="en-GB" w:eastAsia="de-CH"/>
+        </w:rPr>
+        <w:t>'f [Hz]'</w:t>
+      </w:r>
+      <w:r>
+        <w:rPr>
+          <w:rFonts w:ascii="Courier New" w:hAnsi="Courier New" w:cs="Courier New"/>
+          <w:color w:val="000000"/>
+          <w:sz w:val="20"/>
+          <w:szCs w:val="20"/>
+          <w:lang w:val="en-GB" w:eastAsia="de-CH"/>
+        </w:rPr>
+        <w:t>),</w:t>
+      </w:r>
+      <w:proofErr w:type="spellStart"/>
+      <w:r>
+        <w:rPr>
+          <w:rFonts w:ascii="Courier New" w:hAnsi="Courier New" w:cs="Courier New"/>
+          <w:color w:val="000000"/>
+          <w:sz w:val="20"/>
+          <w:szCs w:val="20"/>
+          <w:lang w:val="en-GB" w:eastAsia="de-CH"/>
+        </w:rPr>
+        <w:t>ylabel</w:t>
+      </w:r>
+      <w:proofErr w:type="spellEnd"/>
+      <w:r>
+        <w:rPr>
+          <w:rFonts w:ascii="Courier New" w:hAnsi="Courier New" w:cs="Courier New"/>
+          <w:color w:val="000000"/>
+          <w:sz w:val="20"/>
+          <w:szCs w:val="20"/>
+          <w:lang w:val="en-GB" w:eastAsia="de-CH"/>
+        </w:rPr>
+        <w:t>(</w:t>
+      </w:r>
+      <w:r>
+        <w:rPr>
+          <w:rFonts w:ascii="Courier New" w:hAnsi="Courier New" w:cs="Courier New"/>
+          <w:color w:val="A020F0"/>
+          <w:sz w:val="20"/>
+          <w:szCs w:val="20"/>
+          <w:lang w:val="en-GB" w:eastAsia="de-CH"/>
+        </w:rPr>
+        <w:t>'abs(</w:t>
+      </w:r>
+      <w:proofErr w:type="spellStart"/>
+      <w:r>
+        <w:rPr>
+          <w:rFonts w:ascii="Courier New" w:hAnsi="Courier New" w:cs="Courier New"/>
+          <w:color w:val="A020F0"/>
+          <w:sz w:val="20"/>
+          <w:szCs w:val="20"/>
+          <w:lang w:val="en-GB" w:eastAsia="de-CH"/>
+        </w:rPr>
+        <w:t>c_k</w:t>
+      </w:r>
+      <w:proofErr w:type="spellEnd"/>
+      <w:r>
+        <w:rPr>
+          <w:rFonts w:ascii="Courier New" w:hAnsi="Courier New" w:cs="Courier New"/>
+          <w:color w:val="A020F0"/>
+          <w:sz w:val="20"/>
+          <w:szCs w:val="20"/>
+          <w:lang w:val="en-GB" w:eastAsia="de-CH"/>
+        </w:rPr>
+        <w:t>)'</w:t>
+      </w:r>
+      <w:r>
+        <w:rPr>
+          <w:rFonts w:ascii="Courier New" w:hAnsi="Courier New" w:cs="Courier New"/>
+          <w:color w:val="000000"/>
+          <w:sz w:val="20"/>
+          <w:szCs w:val="20"/>
+          <w:lang w:val="en-GB" w:eastAsia="de-CH"/>
+        </w:rPr>
+        <w:t>)</w:t>
       </w:r>
     </w:p>
     <w:p>
@@ -8321,27 +8346,15 @@
           <w:lang w:val="en-GB" w:eastAsia="de-CH"/>
         </w:rPr>
       </w:pPr>
-      <w:proofErr w:type="gramStart"/>
-      <w:r>
-        <w:rPr>
-          <w:rFonts w:ascii="Courier New" w:hAnsi="Courier New" w:cs="Courier New"/>
-          <w:color w:val="000000"/>
-          <w:sz w:val="20"/>
-          <w:szCs w:val="20"/>
-          <w:lang w:val="en-GB" w:eastAsia="de-CH"/>
-        </w:rPr>
-        <w:t>pause(</w:t>
-      </w:r>
-      <w:proofErr w:type="gramEnd"/>
-      <w:r>
-        <w:rPr>
-          <w:rFonts w:ascii="Courier New" w:hAnsi="Courier New" w:cs="Courier New"/>
-          <w:color w:val="000000"/>
-          <w:sz w:val="20"/>
-          <w:szCs w:val="20"/>
-          <w:lang w:val="en-GB" w:eastAsia="de-CH"/>
-        </w:rPr>
-        <w:t>2)</w:t>
+      <w:r>
+        <w:rPr>
+          <w:rFonts w:ascii="Courier New" w:hAnsi="Courier New" w:cs="Courier New"/>
+          <w:color w:val="000000"/>
+          <w:sz w:val="20"/>
+          <w:szCs w:val="20"/>
+          <w:lang w:val="en-GB" w:eastAsia="de-CH"/>
+        </w:rPr>
+        <w:t xml:space="preserve"> </w:t>
       </w:r>
     </w:p>
     <w:p>
@@ -8365,7 +8378,7 @@
           <w:szCs w:val="20"/>
           <w:lang w:val="en-GB" w:eastAsia="de-CH"/>
         </w:rPr>
-        <w:t>subplot(</w:t>
+        <w:t>pause(</w:t>
       </w:r>
       <w:proofErr w:type="gramEnd"/>
       <w:r>
@@ -8376,49 +8389,7 @@
           <w:szCs w:val="20"/>
           <w:lang w:val="en-GB" w:eastAsia="de-CH"/>
         </w:rPr>
-        <w:t>121),</w:t>
-      </w:r>
-      <w:proofErr w:type="spellStart"/>
-      <w:r>
-        <w:rPr>
-          <w:rFonts w:ascii="Courier New" w:hAnsi="Courier New" w:cs="Courier New"/>
-          <w:color w:val="000000"/>
-          <w:sz w:val="20"/>
-          <w:szCs w:val="20"/>
-          <w:lang w:val="en-GB" w:eastAsia="de-CH"/>
-        </w:rPr>
-        <w:t>ylim</w:t>
-      </w:r>
-      <w:proofErr w:type="spellEnd"/>
-      <w:r>
-        <w:rPr>
-          <w:rFonts w:ascii="Courier New" w:hAnsi="Courier New" w:cs="Courier New"/>
-          <w:color w:val="000000"/>
-          <w:sz w:val="20"/>
-          <w:szCs w:val="20"/>
-          <w:lang w:val="en-GB" w:eastAsia="de-CH"/>
-        </w:rPr>
-        <w:t>([-1.2 1.2]),title(</w:t>
-      </w:r>
-      <w:r>
-        <w:rPr>
-          <w:rFonts w:ascii="Courier New" w:hAnsi="Courier New" w:cs="Courier New"/>
-          <w:color w:val="A020F0"/>
-          <w:sz w:val="20"/>
-          <w:szCs w:val="20"/>
-          <w:lang w:val="en-GB" w:eastAsia="de-CH"/>
-        </w:rPr>
-        <w:t>'Time Domain'</w:t>
-      </w:r>
-      <w:r>
-        <w:rPr>
-          <w:rFonts w:ascii="Courier New" w:hAnsi="Courier New" w:cs="Courier New"/>
-          <w:color w:val="000000"/>
-          <w:sz w:val="20"/>
-          <w:szCs w:val="20"/>
-          <w:lang w:val="en-GB" w:eastAsia="de-CH"/>
-        </w:rPr>
-        <w:t>)</w:t>
+        <w:t>2)</w:t>
       </w:r>
     </w:p>
     <w:p>
@@ -8453,7 +8424,7 @@
           <w:szCs w:val="20"/>
           <w:lang w:val="en-GB" w:eastAsia="de-CH"/>
         </w:rPr>
-        <w:t>122),</w:t>
+        <w:t>221),</w:t>
       </w:r>
       <w:proofErr w:type="spellStart"/>
       <w:r>
@@ -8464,7 +8435,7 @@
           <w:szCs w:val="20"/>
           <w:lang w:val="en-GB" w:eastAsia="de-CH"/>
         </w:rPr>
-        <w:t>xlim</w:t>
+        <w:t>ylim</w:t>
       </w:r>
       <w:proofErr w:type="spellEnd"/>
       <w:r>
@@ -8475,7 +8446,7 @@
           <w:szCs w:val="20"/>
           <w:lang w:val="en-GB" w:eastAsia="de-CH"/>
         </w:rPr>
-        <w:t>([0 20]),title(</w:t>
+        <w:t>([-1.2 1.2]),title(</w:t>
       </w:r>
       <w:r>
         <w:rPr>
@@ -8485,29 +8456,7 @@
           <w:szCs w:val="20"/>
           <w:lang w:val="en-GB" w:eastAsia="de-CH"/>
         </w:rPr>
-        <w:t>'</w:t>
-      </w:r>
-      <w:proofErr w:type="spellStart"/>
-      <w:r>
-        <w:rPr>
-          <w:rFonts w:ascii="Courier New" w:hAnsi="Courier New" w:cs="Courier New"/>
-          <w:color w:val="A020F0"/>
-          <w:sz w:val="20"/>
-          <w:szCs w:val="20"/>
-          <w:lang w:val="en-GB" w:eastAsia="de-CH"/>
-        </w:rPr>
-        <w:t>Freq</w:t>
-      </w:r>
-      <w:proofErr w:type="spellEnd"/>
-      <w:r>
-        <w:rPr>
-          <w:rFonts w:ascii="Courier New" w:hAnsi="Courier New" w:cs="Courier New"/>
-          <w:color w:val="A020F0"/>
-          <w:sz w:val="20"/>
-          <w:szCs w:val="20"/>
-          <w:lang w:val="en-GB" w:eastAsia="de-CH"/>
-        </w:rPr>
-        <w:t xml:space="preserve"> Domain'</w:t>
+        <w:t>'Time Domain'</w:t>
       </w:r>
       <w:r>
         <w:rPr>
@@ -8527,11 +8476,188 @@
         <w:adjustRightInd w:val="0"/>
         <w:rPr>
           <w:rFonts w:ascii="Courier New" w:hAnsi="Courier New" w:cs="Courier New"/>
-          <w:sz w:val="24"/>
-          <w:szCs w:val="24"/>
-          <w:lang w:val="en-GB" w:eastAsia="de-CH"/>
-        </w:rPr>
-      </w:pPr>
+          <w:sz w:val="20"/>
+          <w:szCs w:val="20"/>
+          <w:lang w:val="en-GB" w:eastAsia="de-CH"/>
+        </w:rPr>
+      </w:pPr>
+      <w:proofErr w:type="gramStart"/>
+      <w:r>
+        <w:rPr>
+          <w:rFonts w:ascii="Courier New" w:hAnsi="Courier New" w:cs="Courier New"/>
+          <w:color w:val="000000"/>
+          <w:sz w:val="20"/>
+          <w:szCs w:val="20"/>
+          <w:lang w:val="en-GB" w:eastAsia="de-CH"/>
+        </w:rPr>
+        <w:t>subplot(</w:t>
+      </w:r>
+      <w:proofErr w:type="gramEnd"/>
+      <w:r>
+        <w:rPr>
+          <w:rFonts w:ascii="Courier New" w:hAnsi="Courier New" w:cs="Courier New"/>
+          <w:color w:val="000000"/>
+          <w:sz w:val="20"/>
+          <w:szCs w:val="20"/>
+          <w:lang w:val="en-GB" w:eastAsia="de-CH"/>
+        </w:rPr>
+        <w:t>222),</w:t>
+      </w:r>
+      <w:proofErr w:type="spellStart"/>
+      <w:r>
+        <w:rPr>
+          <w:rFonts w:ascii="Courier New" w:hAnsi="Courier New" w:cs="Courier New"/>
+          <w:color w:val="000000"/>
+          <w:sz w:val="20"/>
+          <w:szCs w:val="20"/>
+          <w:lang w:val="en-GB" w:eastAsia="de-CH"/>
+        </w:rPr>
+        <w:t>xlim</w:t>
+      </w:r>
+      <w:proofErr w:type="spellEnd"/>
+      <w:r>
+        <w:rPr>
+          <w:rFonts w:ascii="Courier New" w:hAnsi="Courier New" w:cs="Courier New"/>
+          <w:color w:val="000000"/>
+          <w:sz w:val="20"/>
+          <w:szCs w:val="20"/>
+          <w:lang w:val="en-GB" w:eastAsia="de-CH"/>
+        </w:rPr>
+        <w:t>([0 20]),title(</w:t>
+      </w:r>
+      <w:r>
+        <w:rPr>
+          <w:rFonts w:ascii="Courier New" w:hAnsi="Courier New" w:cs="Courier New"/>
+          <w:color w:val="A020F0"/>
+          <w:sz w:val="20"/>
+          <w:szCs w:val="20"/>
+          <w:lang w:val="en-GB" w:eastAsia="de-CH"/>
+        </w:rPr>
+        <w:t>'</w:t>
+      </w:r>
+      <w:proofErr w:type="spellStart"/>
+      <w:r>
+        <w:rPr>
+          <w:rFonts w:ascii="Courier New" w:hAnsi="Courier New" w:cs="Courier New"/>
+          <w:color w:val="A020F0"/>
+          <w:sz w:val="20"/>
+          <w:szCs w:val="20"/>
+          <w:lang w:val="en-GB" w:eastAsia="de-CH"/>
+        </w:rPr>
+        <w:t>Freq</w:t>
+      </w:r>
+      <w:proofErr w:type="spellEnd"/>
+      <w:r>
+        <w:rPr>
+          <w:rFonts w:ascii="Courier New" w:hAnsi="Courier New" w:cs="Courier New"/>
+          <w:color w:val="A020F0"/>
+          <w:sz w:val="20"/>
+          <w:szCs w:val="20"/>
+          <w:lang w:val="en-GB" w:eastAsia="de-CH"/>
+        </w:rPr>
+        <w:t xml:space="preserve"> Domain'</w:t>
+      </w:r>
+      <w:r>
+        <w:rPr>
+          <w:rFonts w:ascii="Courier New" w:hAnsi="Courier New" w:cs="Courier New"/>
+          <w:color w:val="000000"/>
+          <w:sz w:val="20"/>
+          <w:szCs w:val="20"/>
+          <w:lang w:val="en-GB" w:eastAsia="de-CH"/>
+        </w:rPr>
+        <w:t>)</w:t>
+      </w:r>
+    </w:p>
+    <w:p>
+      <w:pPr>
+        <w:autoSpaceDE w:val="0"/>
+        <w:autoSpaceDN w:val="0"/>
+        <w:adjustRightInd w:val="0"/>
+        <w:rPr>
+          <w:rFonts w:ascii="Courier New" w:hAnsi="Courier New" w:cs="Courier New"/>
+          <w:sz w:val="20"/>
+          <w:szCs w:val="20"/>
+          <w:lang w:val="de-CH" w:eastAsia="de-CH"/>
+        </w:rPr>
+      </w:pPr>
+      <w:proofErr w:type="spellStart"/>
+      <w:proofErr w:type="gramStart"/>
+      <w:r>
+        <w:rPr>
+          <w:rFonts w:ascii="Courier New" w:hAnsi="Courier New" w:cs="Courier New"/>
+          <w:color w:val="000000"/>
+          <w:sz w:val="20"/>
+          <w:szCs w:val="20"/>
+          <w:lang w:val="de-CH" w:eastAsia="de-CH"/>
+        </w:rPr>
+        <w:t>subplot</w:t>
+      </w:r>
+      <w:proofErr w:type="spellEnd"/>
+      <w:r>
+        <w:rPr>
+          <w:rFonts w:ascii="Courier New" w:hAnsi="Courier New" w:cs="Courier New"/>
+          <w:color w:val="000000"/>
+          <w:sz w:val="20"/>
+          <w:szCs w:val="20"/>
+          <w:lang w:val="de-CH" w:eastAsia="de-CH"/>
+        </w:rPr>
+        <w:t>(</w:t>
+      </w:r>
+      <w:proofErr w:type="gramEnd"/>
+      <w:r>
+        <w:rPr>
+          <w:rFonts w:ascii="Courier New" w:hAnsi="Courier New" w:cs="Courier New"/>
+          <w:color w:val="000000"/>
+          <w:sz w:val="20"/>
+          <w:szCs w:val="20"/>
+          <w:lang w:val="de-CH" w:eastAsia="de-CH"/>
+        </w:rPr>
+        <w:t>224),</w:t>
+      </w:r>
+      <w:proofErr w:type="spellStart"/>
+      <w:r>
+        <w:rPr>
+          <w:rFonts w:ascii="Courier New" w:hAnsi="Courier New" w:cs="Courier New"/>
+          <w:color w:val="000000"/>
+          <w:sz w:val="20"/>
+          <w:szCs w:val="20"/>
+          <w:lang w:val="de-CH" w:eastAsia="de-CH"/>
+        </w:rPr>
+        <w:t>xlim</w:t>
+      </w:r>
+      <w:proofErr w:type="spellEnd"/>
+      <w:r>
+        <w:rPr>
+          <w:rFonts w:ascii="Courier New" w:hAnsi="Courier New" w:cs="Courier New"/>
+          <w:color w:val="000000"/>
+          <w:sz w:val="20"/>
+          <w:szCs w:val="20"/>
+          <w:lang w:val="de-CH" w:eastAsia="de-CH"/>
+        </w:rPr>
+        <w:t>([0 20*</w:t>
+      </w:r>
+      <w:proofErr w:type="spellStart"/>
+      <w:r>
+        <w:rPr>
+          <w:rFonts w:ascii="Courier New" w:hAnsi="Courier New" w:cs="Courier New"/>
+          <w:color w:val="000000"/>
+          <w:sz w:val="20"/>
+          <w:szCs w:val="20"/>
+          <w:lang w:val="de-CH" w:eastAsia="de-CH"/>
+        </w:rPr>
+        <w:t>fstep</w:t>
+      </w:r>
+      <w:proofErr w:type="spellEnd"/>
+      <w:r>
+        <w:rPr>
+          <w:rFonts w:ascii="Courier New" w:hAnsi="Courier New" w:cs="Courier New"/>
+          <w:color w:val="000000"/>
+          <w:sz w:val="20"/>
+          <w:szCs w:val="20"/>
+          <w:lang w:val="de-CH" w:eastAsia="de-CH"/>
+        </w:rPr>
+        <w:t>])</w:t>
+      </w:r>
     </w:p>
     <w:p>
       <w:pPr>
@@ -9061,13 +9187,7 @@
               <w:rPr>
                 <w:lang w:val="en-US"/>
               </w:rPr>
-              <w:t>25</w:t>
-            </w:r>
-            <w:r>
-              <w:rPr>
-                <w:lang w:val="en-US"/>
-              </w:rPr>
-              <w:t xml:space="preserve">%  or  </w:t>
+              <w:t xml:space="preserve">25%  or  </w:t>
             </w:r>
             <m:oMath>
               <m:f>
@@ -9263,7 +9383,13 @@
               <w:rPr>
                 <w:lang w:val="en-US"/>
               </w:rPr>
-              <w:t>k = 1 ; 3 ; 5 ; 7 …</w:t>
+              <w:t>k = 2 ; 4 ; 6 ; 8</w:t>
+            </w:r>
+            <w:r>
+              <w:rPr>
+                <w:lang w:val="en-US"/>
+              </w:rPr>
+              <w:t xml:space="preserve"> …</w:t>
             </w:r>
           </w:p>
           <w:p>
@@ -9273,6 +9399,12 @@
                 <w:lang w:val="en-US"/>
               </w:rPr>
             </w:pPr>
+            <w:r>
+              <w:rPr>
+                <w:lang w:val="en-US"/>
+              </w:rPr>
+              <w:t>or</w:t>
+            </w:r>
           </w:p>
           <w:p>
             <w:pPr>
@@ -9340,6 +9472,19 @@
     </w:p>
     <w:p>
       <w:pPr>
+        <w:rPr>
+          <w:lang w:val="en-US"/>
+        </w:rPr>
+      </w:pPr>
+      <w:r>
+        <w:rPr>
+          <w:lang w:val="en-US"/>
+        </w:rPr>
+        <w:br w:type="page"/>
+      </w:r>
+    </w:p>
+    <w:p>
+      <w:pPr>
         <w:jc w:val="both"/>
         <w:rPr>
           <w:lang w:val="en-US"/>
@@ -9364,7 +9509,6 @@
         <w:rPr>
           <w:lang w:val="en-US"/>
         </w:rPr>
-        <w:lastRenderedPageBreak/>
         <w:t xml:space="preserve">Change </w:t>
       </w:r>
       <w:proofErr w:type="gramStart"/>
@@ -15641,7 +15785,7 @@
 </file>
 
 <file path=customXml/itemProps1.xml><?xml version="1.0" encoding="utf-8"?>
-<ds:datastoreItem xmlns:ds="http://schemas.openxmlformats.org/officeDocument/2006/customXml" ds:itemID="{1FD4AB27-84EB-47D9-833E-77386B9B23B9}">
+<ds:datastoreItem xmlns:ds="http://schemas.openxmlformats.org/officeDocument/2006/customXml" ds:itemID="{7630C52F-2ADC-4A23-AD67-407676D0B709}">
   <ds:schemaRefs>
     <ds:schemaRef ds:uri="http://schemas.openxmlformats.org/officeDocument/2006/bibliography"/>
   </ds:schemaRefs>

</xml_diff>

<commit_message>
Few corrections for k index
</commit_message>
<xml_diff>
--- a/LABORATORY/SiSy_lab2_fouser/SiSy_lab2B_fouser_calc_n_meas/SiSy_lab2B_Fourier_Series_calc_n_meas.docx
+++ b/LABORATORY/SiSy_lab2_fouser/SiSy_lab2B_fouser_calc_n_meas/SiSy_lab2B_Fourier_Series_calc_n_meas.docx
@@ -1217,10 +1217,10 @@
                   <v:path o:extrusionok="f" gradientshapeok="t" o:connecttype="rect"/>
                   <o:lock v:ext="edit" aspectratio="t"/>
                 </v:shapetype>
-                <v:shape id="_x0000_i1025" type="#_x0000_t75" style="width:130.5pt;height:42.75pt" o:ole="">
+                <v:shape id="_x0000_i1025" type="#_x0000_t75" style="width:130.4pt;height:42.8pt" o:ole="">
                   <v:imagedata r:id="rId9" o:title=""/>
                 </v:shape>
-                <o:OLEObject Type="Embed" ProgID="Equation.3" ShapeID="_x0000_i1025" DrawAspect="Content" ObjectID="_1662971407" r:id="rId10"/>
+                <o:OLEObject Type="Embed" ProgID="Equation.3" ShapeID="_x0000_i1025" DrawAspect="Content" ObjectID="_1662973433" r:id="rId10"/>
               </w:object>
             </w:r>
           </w:p>
@@ -1409,10 +1409,10 @@
                 <w:position w:val="-28"/>
               </w:rPr>
               <w:object w:dxaOrig="1820" w:dyaOrig="680">
-                <v:shape id="_x0000_i1026" type="#_x0000_t75" style="width:111.75pt;height:41.25pt" o:ole="">
+                <v:shape id="_x0000_i1026" type="#_x0000_t75" style="width:112.1pt;height:41.45pt" o:ole="">
                   <v:imagedata r:id="rId11" o:title=""/>
                 </v:shape>
-                <o:OLEObject Type="Embed" ProgID="Equation.3" ShapeID="_x0000_i1026" DrawAspect="Content" ObjectID="_1662971408" r:id="rId12"/>
+                <o:OLEObject Type="Embed" ProgID="Equation.3" ShapeID="_x0000_i1026" DrawAspect="Content" ObjectID="_1662973434" r:id="rId12"/>
               </w:object>
             </w:r>
           </w:p>
@@ -3258,10 +3258,10 @@
           <w:position w:val="-28"/>
         </w:rPr>
         <w:object w:dxaOrig="7460" w:dyaOrig="680">
-          <v:shape id="_x0000_i1027" type="#_x0000_t75" style="width:372pt;height:35.25pt" o:ole="">
+          <v:shape id="_x0000_i1027" type="#_x0000_t75" style="width:371.55pt;height:35.3pt" o:ole="">
             <v:imagedata r:id="rId14" o:title=""/>
           </v:shape>
-          <o:OLEObject Type="Embed" ProgID="Equation.3" ShapeID="_x0000_i1027" DrawAspect="Content" ObjectID="_1662971409" r:id="rId15"/>
+          <o:OLEObject Type="Embed" ProgID="Equation.3" ShapeID="_x0000_i1027" DrawAspect="Content" ObjectID="_1662973435" r:id="rId15"/>
         </w:object>
       </w:r>
     </w:p>
@@ -4872,10 +4872,10 @@
           <w:position w:val="-34"/>
         </w:rPr>
         <w:object w:dxaOrig="2260" w:dyaOrig="720">
-          <v:shape id="_x0000_i1028" type="#_x0000_t75" style="width:111.75pt;height:36.75pt" o:ole="">
+          <v:shape id="_x0000_i1028" type="#_x0000_t75" style="width:112.1pt;height:36.7pt" o:ole="">
             <v:imagedata r:id="rId9" o:title=""/>
           </v:shape>
-          <o:OLEObject Type="Embed" ProgID="Equation.3" ShapeID="_x0000_i1028" DrawAspect="Content" ObjectID="_1662971410" r:id="rId16"/>
+          <o:OLEObject Type="Embed" ProgID="Equation.3" ShapeID="_x0000_i1028" DrawAspect="Content" ObjectID="_1662973436" r:id="rId16"/>
         </w:object>
       </w:r>
     </w:p>
@@ -7326,7 +7326,29 @@
           <w:szCs w:val="20"/>
           <w:lang w:val="en-GB" w:eastAsia="de-CH"/>
         </w:rPr>
-        <w:t>subplot(122),stem(</w:t>
+        <w:t>subplot(122</w:t>
+      </w:r>
+      <w:proofErr w:type="gramStart"/>
+      <w:r>
+        <w:rPr>
+          <w:rFonts w:ascii="Courier New" w:hAnsi="Courier New" w:cs="Courier New"/>
+          <w:color w:val="000000"/>
+          <w:sz w:val="20"/>
+          <w:szCs w:val="20"/>
+          <w:lang w:val="en-GB" w:eastAsia="de-CH"/>
+        </w:rPr>
+        <w:t>),stem</w:t>
+      </w:r>
+      <w:proofErr w:type="gramEnd"/>
+      <w:r>
+        <w:rPr>
+          <w:rFonts w:ascii="Courier New" w:hAnsi="Courier New" w:cs="Courier New"/>
+          <w:color w:val="000000"/>
+          <w:sz w:val="20"/>
+          <w:szCs w:val="20"/>
+          <w:lang w:val="en-GB" w:eastAsia="de-CH"/>
+        </w:rPr>
+        <w:t>(</w:t>
       </w:r>
       <w:proofErr w:type="spellStart"/>
       <w:r>
@@ -7337,7 +7359,17 @@
           <w:szCs w:val="20"/>
           <w:lang w:val="en-GB" w:eastAsia="de-CH"/>
         </w:rPr>
-        <w:t>f,abs</w:t>
+        <w:t>aux</w:t>
+      </w:r>
+      <w:r>
+        <w:rPr>
+          <w:rFonts w:ascii="Courier New" w:hAnsi="Courier New" w:cs="Courier New"/>
+          <w:color w:val="000000"/>
+          <w:sz w:val="20"/>
+          <w:szCs w:val="20"/>
+          <w:lang w:val="en-GB" w:eastAsia="de-CH"/>
+        </w:rPr>
+        <w:t>,abs</w:t>
       </w:r>
       <w:proofErr w:type="spellEnd"/>
       <w:r>
@@ -7700,27 +7732,6 @@
         </w:rPr>
         <w:t>)</w:t>
       </w:r>
-    </w:p>
-    <w:p>
-      <w:pPr>
-        <w:autoSpaceDE w:val="0"/>
-        <w:autoSpaceDN w:val="0"/>
-        <w:adjustRightInd w:val="0"/>
-        <w:rPr>
-          <w:rFonts w:ascii="Courier New" w:hAnsi="Courier New" w:cs="Courier New"/>
-          <w:sz w:val="24"/>
-          <w:szCs w:val="24"/>
-          <w:lang w:val="en-GB" w:eastAsia="de-CH"/>
-        </w:rPr>
-      </w:pPr>
-    </w:p>
-    <w:p>
-      <w:pPr>
-        <w:jc w:val="both"/>
-        <w:rPr>
-          <w:lang w:val="en-GB"/>
-        </w:rPr>
-      </w:pPr>
     </w:p>
     <w:p>
       <w:pPr>
@@ -7983,14 +7994,6 @@
         </w:rPr>
         <w:t>Find out what are the zero-crossings of the amplitude spectrum for the different values of the duty cycle. For example for:</w:t>
       </w:r>
-    </w:p>
-    <w:p>
-      <w:pPr>
-        <w:jc w:val="both"/>
-        <w:rPr>
-          <w:lang w:val="en-US"/>
-        </w:rPr>
-      </w:pPr>
     </w:p>
     <w:p>
       <w:pPr>
@@ -8358,7 +8361,54 @@
               <w:rPr>
                 <w:lang w:val="en-US"/>
               </w:rPr>
-              <w:t>k = 1 ; 3 ; 5 ; 7 …</w:t>
+              <w:t>c</w:t>
+            </w:r>
+            <w:r>
+              <w:rPr>
+                <w:vertAlign w:val="subscript"/>
+                <w:lang w:val="en-US"/>
+              </w:rPr>
+              <w:t>k</w:t>
+            </w:r>
+            <w:r>
+              <w:rPr>
+                <w:lang w:val="en-US"/>
+              </w:rPr>
+              <w:t xml:space="preserve"> = 0 for</w:t>
+            </w:r>
+          </w:p>
+          <w:p>
+            <w:pPr>
+              <w:jc w:val="both"/>
+              <w:rPr>
+                <w:lang w:val="en-US"/>
+              </w:rPr>
+            </w:pPr>
+            <w:r>
+              <w:rPr>
+                <w:lang w:val="en-US"/>
+              </w:rPr>
+              <w:t>k = 2*n</w:t>
+            </w:r>
+          </w:p>
+          <w:p>
+            <w:pPr>
+              <w:jc w:val="both"/>
+              <w:rPr>
+                <w:lang w:val="en-US"/>
+              </w:rPr>
+            </w:pPr>
+            <w:r>
+              <w:rPr>
+                <w:lang w:val="en-US"/>
+              </w:rPr>
+              <w:t>with n ϵ Z</w:t>
+            </w:r>
+            <w:r>
+              <w:rPr>
+                <w:lang w:val="en-US"/>
+              </w:rPr>
+              <w:t xml:space="preserve"> </w:t>
             </w:r>
           </w:p>
           <w:p>
@@ -8380,7 +8430,48 @@
               <w:rPr>
                 <w:lang w:val="en-US"/>
               </w:rPr>
-              <w:t>k = 2*n</w:t>
+              <w:t>c</w:t>
+            </w:r>
+            <w:r>
+              <w:rPr>
+                <w:vertAlign w:val="subscript"/>
+                <w:lang w:val="en-US"/>
+              </w:rPr>
+              <w:t>k</w:t>
+            </w:r>
+            <w:r>
+              <w:rPr>
+                <w:lang w:val="en-US"/>
+              </w:rPr>
+              <w:t xml:space="preserve"> ≠ 0 for</w:t>
+            </w:r>
+          </w:p>
+          <w:p>
+            <w:pPr>
+              <w:jc w:val="both"/>
+              <w:rPr>
+                <w:lang w:val="en-US"/>
+              </w:rPr>
+            </w:pPr>
+            <w:r>
+              <w:rPr>
+                <w:lang w:val="en-US"/>
+              </w:rPr>
+              <w:t xml:space="preserve">k = </w:t>
+            </w:r>
+            <w:proofErr w:type="gramStart"/>
+            <w:r>
+              <w:rPr>
+                <w:lang w:val="en-US"/>
+              </w:rPr>
+              <w:t>1 ;</w:t>
+            </w:r>
+            <w:proofErr w:type="gramEnd"/>
+            <w:r>
+              <w:rPr>
+                <w:lang w:val="en-US"/>
+              </w:rPr>
+              <w:t xml:space="preserve"> 3 ; 5 ; 7 …</w:t>
             </w:r>
           </w:p>
         </w:tc>
@@ -8435,14 +8526,6 @@
     </w:p>
     <w:p>
       <w:pPr>
-        <w:jc w:val="both"/>
-        <w:rPr>
-          <w:lang w:val="en-US"/>
-        </w:rPr>
-      </w:pPr>
-    </w:p>
-    <w:p>
-      <w:pPr>
         <w:pStyle w:val="Listenabsatz"/>
         <w:numPr>
           <w:ilvl w:val="0"/>
@@ -8503,16 +8586,55 @@
         </w:rPr>
         <w:t xml:space="preserve">hich changes can you observe in the spectrum? </w:t>
       </w:r>
+    </w:p>
+    <w:p>
+      <w:pPr>
+        <w:autoSpaceDE w:val="0"/>
+        <w:autoSpaceDN w:val="0"/>
+        <w:adjustRightInd w:val="0"/>
+        <w:ind w:left="360"/>
+        <w:rPr>
+          <w:lang w:val="en-US"/>
+        </w:rPr>
+      </w:pPr>
+      <w:proofErr w:type="spellStart"/>
+      <w:r>
+        <w:rPr>
+          <w:rFonts w:ascii="Courier New" w:hAnsi="Courier New" w:cs="Courier New"/>
+          <w:color w:val="000000"/>
+          <w:sz w:val="20"/>
+          <w:szCs w:val="20"/>
+          <w:lang w:val="en-US" w:eastAsia="de-CH"/>
+        </w:rPr>
+        <w:t>x_t</w:t>
+      </w:r>
+      <w:proofErr w:type="spellEnd"/>
+      <w:r>
+        <w:rPr>
+          <w:rFonts w:ascii="Courier New" w:hAnsi="Courier New" w:cs="Courier New"/>
+          <w:color w:val="000000"/>
+          <w:sz w:val="20"/>
+          <w:szCs w:val="20"/>
+          <w:lang w:val="en-US" w:eastAsia="de-CH"/>
+        </w:rPr>
+        <w:t xml:space="preserve"> = sawtooth(2*pi*t/T0); </w:t>
+      </w:r>
+      <w:r>
+        <w:rPr>
+          <w:rFonts w:ascii="Courier New" w:hAnsi="Courier New" w:cs="Courier New"/>
+          <w:color w:val="3C763D"/>
+          <w:sz w:val="20"/>
+          <w:szCs w:val="20"/>
+          <w:lang w:val="en-US" w:eastAsia="de-CH"/>
+        </w:rPr>
+        <w:t>% periodic sawtooth with period T0</w:t>
+      </w:r>
       <w:bookmarkStart w:id="0" w:name="_GoBack"/>
       <w:bookmarkEnd w:id="0"/>
     </w:p>
     <w:sectPr>
-      <w:headerReference w:type="even" r:id="rId17"/>
-      <w:headerReference w:type="default" r:id="rId18"/>
-      <w:footerReference w:type="even" r:id="rId19"/>
-      <w:footerReference w:type="default" r:id="rId20"/>
-      <w:headerReference w:type="first" r:id="rId21"/>
-      <w:footerReference w:type="first" r:id="rId22"/>
+      <w:headerReference w:type="default" r:id="rId17"/>
+      <w:footerReference w:type="default" r:id="rId18"/>
       <w:footnotePr>
         <w:numFmt w:val="lowerRoman"/>
       </w:footnotePr>
@@ -8546,16 +8668,6 @@
 </file>
 
 <file path=word/footer1.xml><?xml version="1.0" encoding="utf-8"?>
-<w:ftr xmlns:wpc="http://schemas.microsoft.com/office/word/2010/wordprocessingCanvas" xmlns:cx="http://schemas.microsoft.com/office/drawing/2014/chartex" xmlns:cx1="http://schemas.microsoft.com/office/drawing/2015/9/8/chartex" xmlns:cx2="http://schemas.microsoft.com/office/drawing/2015/10/21/chartex" xmlns:cx3="http://schemas.microsoft.com/office/drawing/2016/5/9/chartex" xmlns:cx4="http://schemas.microsoft.com/office/drawing/2016/5/10/chartex" xmlns:cx5="http://schemas.microsoft.com/office/drawing/2016/5/11/chartex" xmlns:cx6="http://schemas.microsoft.com/office/drawing/2016/5/12/chartex" xmlns:cx7="http://schemas.microsoft.com/office/drawing/2016/5/13/chartex" xmlns:cx8="http://schemas.microsoft.com/office/drawing/2016/5/14/chartex" xmlns:mc="http://schemas.openxmlformats.org/markup-compatibility/2006" xmlns:aink="http://schemas.microsoft.com/office/drawing/2016/ink" xmlns:am3d="http://schemas.microsoft.com/office/drawing/2017/model3d" xmlns:o="urn:schemas-microsoft-com:office:office" xmlns:r="http://schemas.openxmlformats.org/officeDocument/2006/relationships" xmlns:m="http://schemas.openxmlformats.org/officeDocument/2006/math" xmlns:v="urn:schemas-microsoft-com:vml" xmlns:wp14="http://schemas.microsoft.com/office/word/2010/wordprocessingDrawing" xmlns:wp="http://schemas.openxmlformats.org/drawingml/2006/wordprocessingDrawing" xmlns:w10="urn:schemas-microsoft-com:office:word" xmlns:w="http://schemas.openxmlformats.org/wordprocessingml/2006/main" xmlns:w14="http://schemas.microsoft.com/office/word/2010/wordml" xmlns:w15="http://schemas.microsoft.com/office/word/2012/wordml" xmlns:w16cid="http://schemas.microsoft.com/office/word/2016/wordml/cid" xmlns:w16se="http://schemas.microsoft.com/office/word/2015/wordml/symex" xmlns:wpg="http://schemas.microsoft.com/office/word/2010/wordprocessingGroup" xmlns:wpi="http://schemas.microsoft.com/office/word/2010/wordprocessingInk" xmlns:wne="http://schemas.microsoft.com/office/word/2006/wordml" xmlns:wps="http://schemas.microsoft.com/office/word/2010/wordprocessingShape" mc:Ignorable="w14 w15 w16se w16cid wp14">
-  <w:p>
-    <w:pPr>
-      <w:pStyle w:val="Fuzeile"/>
-    </w:pPr>
-  </w:p>
-</w:ftr>
-</file>
-
-<file path=word/footer2.xml><?xml version="1.0" encoding="utf-8"?>
 <w:ftr xmlns:wpc="http://schemas.microsoft.com/office/word/2010/wordprocessingCanvas" xmlns:cx="http://schemas.microsoft.com/office/drawing/2014/chartex" xmlns:cx1="http://schemas.microsoft.com/office/drawing/2015/9/8/chartex" xmlns:cx2="http://schemas.microsoft.com/office/drawing/2015/10/21/chartex" xmlns:cx3="http://schemas.microsoft.com/office/drawing/2016/5/9/chartex" xmlns:cx4="http://schemas.microsoft.com/office/drawing/2016/5/10/chartex" xmlns:cx5="http://schemas.microsoft.com/office/drawing/2016/5/11/chartex" xmlns:cx6="http://schemas.microsoft.com/office/drawing/2016/5/12/chartex" xmlns:cx7="http://schemas.microsoft.com/office/drawing/2016/5/13/chartex" xmlns:cx8="http://schemas.microsoft.com/office/drawing/2016/5/14/chartex" xmlns:mc="http://schemas.openxmlformats.org/markup-compatibility/2006" xmlns:aink="http://schemas.microsoft.com/office/drawing/2016/ink" xmlns:am3d="http://schemas.microsoft.com/office/drawing/2017/model3d" xmlns:o="urn:schemas-microsoft-com:office:office" xmlns:r="http://schemas.openxmlformats.org/officeDocument/2006/relationships" xmlns:m="http://schemas.openxmlformats.org/officeDocument/2006/math" xmlns:v="urn:schemas-microsoft-com:vml" xmlns:wp14="http://schemas.microsoft.com/office/word/2010/wordprocessingDrawing" xmlns:wp="http://schemas.openxmlformats.org/drawingml/2006/wordprocessingDrawing" xmlns:w10="urn:schemas-microsoft-com:office:word" xmlns:w="http://schemas.openxmlformats.org/wordprocessingml/2006/main" xmlns:w14="http://schemas.microsoft.com/office/word/2010/wordml" xmlns:w15="http://schemas.microsoft.com/office/word/2012/wordml" xmlns:w16cid="http://schemas.microsoft.com/office/word/2016/wordml/cid" xmlns:w16se="http://schemas.microsoft.com/office/word/2015/wordml/symex" xmlns:wpg="http://schemas.microsoft.com/office/word/2010/wordprocessingGroup" xmlns:wpi="http://schemas.microsoft.com/office/word/2010/wordprocessingInk" xmlns:wne="http://schemas.microsoft.com/office/word/2006/wordml" xmlns:wps="http://schemas.microsoft.com/office/word/2010/wordprocessingShape" mc:Ignorable="w14 w15 w16se w16cid wp14">
   <w:p>
     <w:pPr>
@@ -8736,16 +8848,6 @@
 </w:ftr>
 </file>
 
-<file path=word/footer3.xml><?xml version="1.0" encoding="utf-8"?>
-<w:ftr xmlns:wpc="http://schemas.microsoft.com/office/word/2010/wordprocessingCanvas" xmlns:cx="http://schemas.microsoft.com/office/drawing/2014/chartex" xmlns:cx1="http://schemas.microsoft.com/office/drawing/2015/9/8/chartex" xmlns:cx2="http://schemas.microsoft.com/office/drawing/2015/10/21/chartex" xmlns:cx3="http://schemas.microsoft.com/office/drawing/2016/5/9/chartex" xmlns:cx4="http://schemas.microsoft.com/office/drawing/2016/5/10/chartex" xmlns:cx5="http://schemas.microsoft.com/office/drawing/2016/5/11/chartex" xmlns:cx6="http://schemas.microsoft.com/office/drawing/2016/5/12/chartex" xmlns:cx7="http://schemas.microsoft.com/office/drawing/2016/5/13/chartex" xmlns:cx8="http://schemas.microsoft.com/office/drawing/2016/5/14/chartex" xmlns:mc="http://schemas.openxmlformats.org/markup-compatibility/2006" xmlns:aink="http://schemas.microsoft.com/office/drawing/2016/ink" xmlns:am3d="http://schemas.microsoft.com/office/drawing/2017/model3d" xmlns:o="urn:schemas-microsoft-com:office:office" xmlns:r="http://schemas.openxmlformats.org/officeDocument/2006/relationships" xmlns:m="http://schemas.openxmlformats.org/officeDocument/2006/math" xmlns:v="urn:schemas-microsoft-com:vml" xmlns:wp14="http://schemas.microsoft.com/office/word/2010/wordprocessingDrawing" xmlns:wp="http://schemas.openxmlformats.org/drawingml/2006/wordprocessingDrawing" xmlns:w10="urn:schemas-microsoft-com:office:word" xmlns:w="http://schemas.openxmlformats.org/wordprocessingml/2006/main" xmlns:w14="http://schemas.microsoft.com/office/word/2010/wordml" xmlns:w15="http://schemas.microsoft.com/office/word/2012/wordml" xmlns:w16cid="http://schemas.microsoft.com/office/word/2016/wordml/cid" xmlns:w16se="http://schemas.microsoft.com/office/word/2015/wordml/symex" xmlns:wpg="http://schemas.microsoft.com/office/word/2010/wordprocessingGroup" xmlns:wpi="http://schemas.microsoft.com/office/word/2010/wordprocessingInk" xmlns:wne="http://schemas.microsoft.com/office/word/2006/wordml" xmlns:wps="http://schemas.microsoft.com/office/word/2010/wordprocessingShape" mc:Ignorable="w14 w15 w16se w16cid wp14">
-  <w:p>
-    <w:pPr>
-      <w:pStyle w:val="Fuzeile"/>
-    </w:pPr>
-  </w:p>
-</w:ftr>
-</file>
-
 <file path=word/footnotes.xml><?xml version="1.0" encoding="utf-8"?>
 <w:footnotes xmlns:wpc="http://schemas.microsoft.com/office/word/2010/wordprocessingCanvas" xmlns:cx="http://schemas.microsoft.com/office/drawing/2014/chartex" xmlns:cx1="http://schemas.microsoft.com/office/drawing/2015/9/8/chartex" xmlns:cx2="http://schemas.microsoft.com/office/drawing/2015/10/21/chartex" xmlns:cx3="http://schemas.microsoft.com/office/drawing/2016/5/9/chartex" xmlns:cx4="http://schemas.microsoft.com/office/drawing/2016/5/10/chartex" xmlns:cx5="http://schemas.microsoft.com/office/drawing/2016/5/11/chartex" xmlns:cx6="http://schemas.microsoft.com/office/drawing/2016/5/12/chartex" xmlns:cx7="http://schemas.microsoft.com/office/drawing/2016/5/13/chartex" xmlns:cx8="http://schemas.microsoft.com/office/drawing/2016/5/14/chartex" xmlns:mc="http://schemas.openxmlformats.org/markup-compatibility/2006" xmlns:aink="http://schemas.microsoft.com/office/drawing/2016/ink" xmlns:am3d="http://schemas.microsoft.com/office/drawing/2017/model3d" xmlns:o="urn:schemas-microsoft-com:office:office" xmlns:r="http://schemas.openxmlformats.org/officeDocument/2006/relationships" xmlns:m="http://schemas.openxmlformats.org/officeDocument/2006/math" xmlns:v="urn:schemas-microsoft-com:vml" xmlns:wp14="http://schemas.microsoft.com/office/word/2010/wordprocessingDrawing" xmlns:wp="http://schemas.openxmlformats.org/drawingml/2006/wordprocessingDrawing" xmlns:w10="urn:schemas-microsoft-com:office:word" xmlns:w="http://schemas.openxmlformats.org/wordprocessingml/2006/main" xmlns:w14="http://schemas.microsoft.com/office/word/2010/wordml" xmlns:w15="http://schemas.microsoft.com/office/word/2012/wordml" xmlns:w16cid="http://schemas.microsoft.com/office/word/2016/wordml/cid" xmlns:w16se="http://schemas.microsoft.com/office/word/2015/wordml/symex" xmlns:wpg="http://schemas.microsoft.com/office/word/2010/wordprocessingGroup" xmlns:wpi="http://schemas.microsoft.com/office/word/2010/wordprocessingInk" xmlns:wne="http://schemas.microsoft.com/office/word/2006/wordml" xmlns:wps="http://schemas.microsoft.com/office/word/2010/wordprocessingShape" mc:Ignorable="w14 w15 w16se w16cid wp14">
   <w:footnote w:type="separator" w:id="-1">
@@ -8766,16 +8868,6 @@
 </file>
 
 <file path=word/header1.xml><?xml version="1.0" encoding="utf-8"?>
-<w:hdr xmlns:wpc="http://schemas.microsoft.com/office/word/2010/wordprocessingCanvas" xmlns:cx="http://schemas.microsoft.com/office/drawing/2014/chartex" xmlns:cx1="http://schemas.microsoft.com/office/drawing/2015/9/8/chartex" xmlns:cx2="http://schemas.microsoft.com/office/drawing/2015/10/21/chartex" xmlns:cx3="http://schemas.microsoft.com/office/drawing/2016/5/9/chartex" xmlns:cx4="http://schemas.microsoft.com/office/drawing/2016/5/10/chartex" xmlns:cx5="http://schemas.microsoft.com/office/drawing/2016/5/11/chartex" xmlns:cx6="http://schemas.microsoft.com/office/drawing/2016/5/12/chartex" xmlns:cx7="http://schemas.microsoft.com/office/drawing/2016/5/13/chartex" xmlns:cx8="http://schemas.microsoft.com/office/drawing/2016/5/14/chartex" xmlns:mc="http://schemas.openxmlformats.org/markup-compatibility/2006" xmlns:aink="http://schemas.microsoft.com/office/drawing/2016/ink" xmlns:am3d="http://schemas.microsoft.com/office/drawing/2017/model3d" xmlns:o="urn:schemas-microsoft-com:office:office" xmlns:r="http://schemas.openxmlformats.org/officeDocument/2006/relationships" xmlns:m="http://schemas.openxmlformats.org/officeDocument/2006/math" xmlns:v="urn:schemas-microsoft-com:vml" xmlns:wp14="http://schemas.microsoft.com/office/word/2010/wordprocessingDrawing" xmlns:wp="http://schemas.openxmlformats.org/drawingml/2006/wordprocessingDrawing" xmlns:w10="urn:schemas-microsoft-com:office:word" xmlns:w="http://schemas.openxmlformats.org/wordprocessingml/2006/main" xmlns:w14="http://schemas.microsoft.com/office/word/2010/wordml" xmlns:w15="http://schemas.microsoft.com/office/word/2012/wordml" xmlns:w16cid="http://schemas.microsoft.com/office/word/2016/wordml/cid" xmlns:w16se="http://schemas.microsoft.com/office/word/2015/wordml/symex" xmlns:wpg="http://schemas.microsoft.com/office/word/2010/wordprocessingGroup" xmlns:wpi="http://schemas.microsoft.com/office/word/2010/wordprocessingInk" xmlns:wne="http://schemas.microsoft.com/office/word/2006/wordml" xmlns:wps="http://schemas.microsoft.com/office/word/2010/wordprocessingShape" mc:Ignorable="w14 w15 w16se w16cid wp14">
-  <w:p>
-    <w:pPr>
-      <w:pStyle w:val="Kopfzeile"/>
-    </w:pPr>
-  </w:p>
-</w:hdr>
-</file>
-
-<file path=word/header2.xml><?xml version="1.0" encoding="utf-8"?>
 <w:hdr xmlns:wpc="http://schemas.microsoft.com/office/word/2010/wordprocessingCanvas" xmlns:cx="http://schemas.microsoft.com/office/drawing/2014/chartex" xmlns:cx1="http://schemas.microsoft.com/office/drawing/2015/9/8/chartex" xmlns:cx2="http://schemas.microsoft.com/office/drawing/2015/10/21/chartex" xmlns:cx3="http://schemas.microsoft.com/office/drawing/2016/5/9/chartex" xmlns:cx4="http://schemas.microsoft.com/office/drawing/2016/5/10/chartex" xmlns:cx5="http://schemas.microsoft.com/office/drawing/2016/5/11/chartex" xmlns:cx6="http://schemas.microsoft.com/office/drawing/2016/5/12/chartex" xmlns:cx7="http://schemas.microsoft.com/office/drawing/2016/5/13/chartex" xmlns:cx8="http://schemas.microsoft.com/office/drawing/2016/5/14/chartex" xmlns:mc="http://schemas.openxmlformats.org/markup-compatibility/2006" xmlns:aink="http://schemas.microsoft.com/office/drawing/2016/ink" xmlns:am3d="http://schemas.microsoft.com/office/drawing/2017/model3d" xmlns:o="urn:schemas-microsoft-com:office:office" xmlns:r="http://schemas.openxmlformats.org/officeDocument/2006/relationships" xmlns:m="http://schemas.openxmlformats.org/officeDocument/2006/math" xmlns:v="urn:schemas-microsoft-com:vml" xmlns:wp14="http://schemas.microsoft.com/office/word/2010/wordprocessingDrawing" xmlns:wp="http://schemas.openxmlformats.org/drawingml/2006/wordprocessingDrawing" xmlns:w10="urn:schemas-microsoft-com:office:word" xmlns:w="http://schemas.openxmlformats.org/wordprocessingml/2006/main" xmlns:w14="http://schemas.microsoft.com/office/word/2010/wordml" xmlns:w15="http://schemas.microsoft.com/office/word/2012/wordml" xmlns:w16cid="http://schemas.microsoft.com/office/word/2016/wordml/cid" xmlns:w16se="http://schemas.microsoft.com/office/word/2015/wordml/symex" xmlns:wpg="http://schemas.microsoft.com/office/word/2010/wordprocessingGroup" xmlns:wpi="http://schemas.microsoft.com/office/word/2010/wordprocessingInk" xmlns:wne="http://schemas.microsoft.com/office/word/2006/wordml" xmlns:wps="http://schemas.microsoft.com/office/word/2010/wordprocessingShape" mc:Ignorable="w14 w15 w16se w16cid wp14">
   <w:p>
     <w:pPr>
@@ -8819,7 +8911,15 @@
         <w:szCs w:val="20"/>
         <w:lang w:val="de-CH" w:eastAsia="de-CH"/>
       </w:rPr>
-      <w:t xml:space="preserve"> HS2019</w:t>
+      <w:t xml:space="preserve"> HS20</w:t>
+    </w:r>
+    <w:r>
+      <w:rPr>
+        <w:sz w:val="20"/>
+        <w:szCs w:val="20"/>
+        <w:lang w:val="de-CH" w:eastAsia="de-CH"/>
+      </w:rPr>
+      <w:t>20</w:t>
     </w:r>
     <w:r>
       <w:rPr>
@@ -8830,16 +8930,6 @@
       <w:t>, Dqtm</w:t>
     </w:r>
   </w:p>
-  <w:p>
-    <w:pPr>
-      <w:pStyle w:val="Kopfzeile"/>
-    </w:pPr>
-  </w:p>
-</w:hdr>
-</file>
-
-<file path=word/header3.xml><?xml version="1.0" encoding="utf-8"?>
-<w:hdr xmlns:wpc="http://schemas.microsoft.com/office/word/2010/wordprocessingCanvas" xmlns:cx="http://schemas.microsoft.com/office/drawing/2014/chartex" xmlns:cx1="http://schemas.microsoft.com/office/drawing/2015/9/8/chartex" xmlns:cx2="http://schemas.microsoft.com/office/drawing/2015/10/21/chartex" xmlns:cx3="http://schemas.microsoft.com/office/drawing/2016/5/9/chartex" xmlns:cx4="http://schemas.microsoft.com/office/drawing/2016/5/10/chartex" xmlns:cx5="http://schemas.microsoft.com/office/drawing/2016/5/11/chartex" xmlns:cx6="http://schemas.microsoft.com/office/drawing/2016/5/12/chartex" xmlns:cx7="http://schemas.microsoft.com/office/drawing/2016/5/13/chartex" xmlns:cx8="http://schemas.microsoft.com/office/drawing/2016/5/14/chartex" xmlns:mc="http://schemas.openxmlformats.org/markup-compatibility/2006" xmlns:aink="http://schemas.microsoft.com/office/drawing/2016/ink" xmlns:am3d="http://schemas.microsoft.com/office/drawing/2017/model3d" xmlns:o="urn:schemas-microsoft-com:office:office" xmlns:r="http://schemas.openxmlformats.org/officeDocument/2006/relationships" xmlns:m="http://schemas.openxmlformats.org/officeDocument/2006/math" xmlns:v="urn:schemas-microsoft-com:vml" xmlns:wp14="http://schemas.microsoft.com/office/word/2010/wordprocessingDrawing" xmlns:wp="http://schemas.openxmlformats.org/drawingml/2006/wordprocessingDrawing" xmlns:w10="urn:schemas-microsoft-com:office:word" xmlns:w="http://schemas.openxmlformats.org/wordprocessingml/2006/main" xmlns:w14="http://schemas.microsoft.com/office/word/2010/wordml" xmlns:w15="http://schemas.microsoft.com/office/word/2012/wordml" xmlns:w16cid="http://schemas.microsoft.com/office/word/2016/wordml/cid" xmlns:w16se="http://schemas.microsoft.com/office/word/2015/wordml/symex" xmlns:wpg="http://schemas.microsoft.com/office/word/2010/wordprocessingGroup" xmlns:wpi="http://schemas.microsoft.com/office/word/2010/wordprocessingInk" xmlns:wne="http://schemas.microsoft.com/office/word/2006/wordml" xmlns:wps="http://schemas.microsoft.com/office/word/2010/wordprocessingShape" mc:Ignorable="w14 w15 w16se w16cid wp14">
   <w:p>
     <w:pPr>
       <w:pStyle w:val="Kopfzeile"/>
@@ -14594,7 +14684,7 @@
 </file>
 
 <file path=customXml/itemProps1.xml><?xml version="1.0" encoding="utf-8"?>
-<ds:datastoreItem xmlns:ds="http://schemas.openxmlformats.org/officeDocument/2006/customXml" ds:itemID="{E5A63AE0-284A-49BD-952C-0BF2EAAF562D}">
+<ds:datastoreItem xmlns:ds="http://schemas.openxmlformats.org/officeDocument/2006/customXml" ds:itemID="{BBCABF53-8B45-4F97-AC55-48BC7648C0EB}">
   <ds:schemaRefs>
     <ds:schemaRef ds:uri="http://schemas.openxmlformats.org/officeDocument/2006/bibliography"/>
   </ds:schemaRefs>

</xml_diff>